<commit_message>
Add test for recursion + update language description
</commit_message>
<xml_diff>
--- a/Opis języka.docx
+++ b/Opis języka.docx
@@ -5,18 +5,26 @@
     <w:p>
       <w:pPr>
         <w:pStyle w:val="Tytu"/>
-        <w:spacing w:line="360" w:lineRule="auto"/>
-      </w:pPr>
-      <w:r>
-        <w:t>Opis języka</w:t>
-      </w:r>
-      <w:r>
-        <w:t xml:space="preserve"> Matal</w:t>
-      </w:r>
+        <w:spacing w:before="120" w:after="120" w:line="360" w:lineRule="auto"/>
+        <w:jc w:val="both"/>
+      </w:pPr>
+      <w:r>
+        <w:t xml:space="preserve">Opis </w:t>
+      </w:r>
+      <w:r>
+        <w:t xml:space="preserve">implementacji języka </w:t>
+      </w:r>
+      <w:proofErr w:type="spellStart"/>
+      <w:r>
+        <w:t>Matal</w:t>
+      </w:r>
+      <w:proofErr w:type="spellEnd"/>
     </w:p>
     <w:p>
       <w:pPr>
         <w:pStyle w:val="Podtytu"/>
+        <w:spacing w:before="120" w:after="120"/>
+        <w:jc w:val="both"/>
       </w:pPr>
       <w:r>
         <w:t>Aleksander Matusiak</w:t>
@@ -25,12 +33,535 @@
     <w:p>
       <w:pPr>
         <w:pStyle w:val="Nagwek1"/>
-      </w:pPr>
-      <w:r>
-        <w:t>Przewidywane cechy języka</w:t>
-      </w:r>
-    </w:p>
-    <w:p>
+        <w:spacing w:before="120" w:after="120"/>
+        <w:jc w:val="both"/>
+      </w:pPr>
+      <w:r>
+        <w:t>C</w:t>
+      </w:r>
+      <w:r>
+        <w:t>echy języka</w:t>
+      </w:r>
+    </w:p>
+    <w:p>
+      <w:pPr>
+        <w:pStyle w:val="Akapitzlist"/>
+        <w:numPr>
+          <w:ilvl w:val="0"/>
+          <w:numId w:val="1"/>
+        </w:numPr>
+        <w:spacing w:before="120" w:after="120" w:line="360" w:lineRule="auto"/>
+        <w:jc w:val="both"/>
+      </w:pPr>
+      <w:r>
+        <w:rPr>
+          <w:b/>
+        </w:rPr>
+        <w:t>Typy</w:t>
+      </w:r>
+      <w:r>
+        <w:t xml:space="preserve">: </w:t>
+      </w:r>
+      <w:proofErr w:type="spellStart"/>
+      <w:r>
+        <w:t>bool</w:t>
+      </w:r>
+      <w:proofErr w:type="spellEnd"/>
+      <w:r>
+        <w:t xml:space="preserve">, </w:t>
+      </w:r>
+      <w:proofErr w:type="spellStart"/>
+      <w:r>
+        <w:t>int</w:t>
+      </w:r>
+      <w:proofErr w:type="spellEnd"/>
+      <w:r>
+        <w:t xml:space="preserve">, </w:t>
+      </w:r>
+      <w:proofErr w:type="spellStart"/>
+      <w:r>
+        <w:t>voi</w:t>
+      </w:r>
+      <w:r>
+        <w:t>d</w:t>
+      </w:r>
+      <w:proofErr w:type="spellEnd"/>
+      <w:r>
+        <w:t xml:space="preserve"> (</w:t>
+      </w:r>
+      <w:r>
+        <w:t>do możliwości stworzenia procedur</w:t>
+      </w:r>
+      <w:r>
+        <w:t>)</w:t>
+      </w:r>
+    </w:p>
+    <w:p>
+      <w:pPr>
+        <w:pStyle w:val="Akapitzlist"/>
+        <w:numPr>
+          <w:ilvl w:val="0"/>
+          <w:numId w:val="1"/>
+        </w:numPr>
+        <w:spacing w:before="120" w:after="120" w:line="360" w:lineRule="auto"/>
+        <w:jc w:val="both"/>
+      </w:pPr>
+      <w:r>
+        <w:rPr>
+          <w:b/>
+        </w:rPr>
+        <w:t>Arytmetyka i przypisania</w:t>
+      </w:r>
+      <w:r>
+        <w:t>: +, -, *, /, ( ), zmienna+</w:t>
+      </w:r>
+      <w:r>
+        <w:t>+, zmienna--, =, +=, -=</w:t>
+      </w:r>
+      <w:r>
+        <w:t>, *=, /=, porównywanie wartości</w:t>
+      </w:r>
+    </w:p>
+    <w:p>
+      <w:pPr>
+        <w:pStyle w:val="Akapitzlist"/>
+        <w:numPr>
+          <w:ilvl w:val="0"/>
+          <w:numId w:val="1"/>
+        </w:numPr>
+        <w:spacing w:before="120" w:after="120" w:line="360" w:lineRule="auto"/>
+        <w:jc w:val="both"/>
+      </w:pPr>
+      <w:r>
+        <w:rPr>
+          <w:b/>
+        </w:rPr>
+        <w:t xml:space="preserve">Pętle: </w:t>
+      </w:r>
+      <w:proofErr w:type="spellStart"/>
+      <w:r>
+        <w:t>while</w:t>
+      </w:r>
+      <w:proofErr w:type="spellEnd"/>
+      <w:r>
+        <w:t xml:space="preserve"> i for</w:t>
+      </w:r>
+    </w:p>
+    <w:p>
+      <w:pPr>
+        <w:pStyle w:val="Akapitzlist"/>
+        <w:numPr>
+          <w:ilvl w:val="0"/>
+          <w:numId w:val="1"/>
+        </w:numPr>
+        <w:spacing w:before="120" w:after="120" w:line="360" w:lineRule="auto"/>
+        <w:jc w:val="both"/>
+      </w:pPr>
+      <w:r>
+        <w:rPr>
+          <w:b/>
+        </w:rPr>
+        <w:t>Instrukcje warunkowe:</w:t>
+      </w:r>
+      <w:r>
+        <w:t xml:space="preserve"> </w:t>
+      </w:r>
+      <w:proofErr w:type="spellStart"/>
+      <w:r>
+        <w:t>if</w:t>
+      </w:r>
+      <w:proofErr w:type="spellEnd"/>
+      <w:r>
+        <w:t xml:space="preserve">, </w:t>
+      </w:r>
+      <w:proofErr w:type="spellStart"/>
+      <w:r>
+        <w:t>if</w:t>
+      </w:r>
+      <w:proofErr w:type="spellEnd"/>
+      <w:r>
+        <w:t xml:space="preserve"> … </w:t>
+      </w:r>
+      <w:proofErr w:type="spellStart"/>
+      <w:r>
+        <w:t>else</w:t>
+      </w:r>
+      <w:proofErr w:type="spellEnd"/>
+      <w:r>
+        <w:t xml:space="preserve"> (niezbędne nawiasy klamrowe)</w:t>
+      </w:r>
+    </w:p>
+    <w:p>
+      <w:pPr>
+        <w:pStyle w:val="Akapitzlist"/>
+        <w:numPr>
+          <w:ilvl w:val="0"/>
+          <w:numId w:val="1"/>
+        </w:numPr>
+        <w:spacing w:before="120" w:after="120" w:line="360" w:lineRule="auto"/>
+        <w:jc w:val="both"/>
+      </w:pPr>
+      <w:r>
+        <w:rPr>
+          <w:b/>
+        </w:rPr>
+        <w:t>Funkcje</w:t>
+      </w:r>
+      <w:r>
+        <w:t>: rekurencja, dowolne zagnieżdżanie</w:t>
+      </w:r>
+      <w:r>
+        <w:t xml:space="preserve"> (możliwości deklaracji funkcji wewnątrz funkcji)</w:t>
+      </w:r>
+      <w:r>
+        <w:t xml:space="preserve">, statyczne wiązanie identyfikatorów, przekazywanie parametrów przez wartość, możliwość zwrócenia typu </w:t>
+      </w:r>
+      <w:proofErr w:type="spellStart"/>
+      <w:r>
+        <w:t>void</w:t>
+      </w:r>
+      <w:proofErr w:type="spellEnd"/>
+      <w:r>
+        <w:t xml:space="preserve"> (de facto – procedury)</w:t>
+      </w:r>
+    </w:p>
+    <w:p>
+      <w:pPr>
+        <w:pStyle w:val="Akapitzlist"/>
+        <w:numPr>
+          <w:ilvl w:val="0"/>
+          <w:numId w:val="1"/>
+        </w:numPr>
+        <w:spacing w:before="120" w:after="120" w:line="360" w:lineRule="auto"/>
+        <w:jc w:val="both"/>
+        <w:rPr>
+          <w:b/>
+        </w:rPr>
+      </w:pPr>
+      <w:r>
+        <w:rPr>
+          <w:b/>
+        </w:rPr>
+        <w:t>Przesłanianie identyfikatorów ze statycznym ich wiązaniem</w:t>
+      </w:r>
+    </w:p>
+    <w:p>
+      <w:pPr>
+        <w:pStyle w:val="Akapitzlist"/>
+        <w:numPr>
+          <w:ilvl w:val="0"/>
+          <w:numId w:val="1"/>
+        </w:numPr>
+        <w:spacing w:before="120" w:after="120" w:line="360" w:lineRule="auto"/>
+        <w:jc w:val="both"/>
+        <w:rPr>
+          <w:b/>
+        </w:rPr>
+      </w:pPr>
+      <w:r>
+        <w:rPr>
+          <w:b/>
+        </w:rPr>
+        <w:t>Statyczne typowanie</w:t>
+      </w:r>
+    </w:p>
+    <w:p>
+      <w:pPr>
+        <w:pStyle w:val="Akapitzlist"/>
+        <w:numPr>
+          <w:ilvl w:val="0"/>
+          <w:numId w:val="1"/>
+        </w:numPr>
+        <w:spacing w:before="120" w:after="120" w:line="360" w:lineRule="auto"/>
+        <w:jc w:val="both"/>
+        <w:rPr>
+          <w:b/>
+        </w:rPr>
+      </w:pPr>
+      <w:r>
+        <w:rPr>
+          <w:b/>
+        </w:rPr>
+        <w:t>Jawnie obsłużone błędy</w:t>
+      </w:r>
+      <w:r>
+        <w:rPr>
+          <w:b/>
+        </w:rPr>
+        <w:t xml:space="preserve">, </w:t>
+      </w:r>
+      <w:r>
+        <w:t>np.:</w:t>
+      </w:r>
+      <w:r>
+        <w:t xml:space="preserve"> dzielenia przez 0</w:t>
+      </w:r>
+      <w:r>
+        <w:t>, wyjście poza rozmiar tablicy</w:t>
+      </w:r>
+    </w:p>
+    <w:p>
+      <w:pPr>
+        <w:pStyle w:val="Akapitzlist"/>
+        <w:numPr>
+          <w:ilvl w:val="0"/>
+          <w:numId w:val="1"/>
+        </w:numPr>
+        <w:spacing w:before="120" w:after="120" w:line="360" w:lineRule="auto"/>
+        <w:jc w:val="both"/>
+        <w:rPr>
+          <w:b/>
+        </w:rPr>
+      </w:pPr>
+      <w:r>
+        <w:rPr>
+          <w:b/>
+        </w:rPr>
+        <w:t xml:space="preserve">Wypisanie wartości: </w:t>
+      </w:r>
+      <w:r>
+        <w:t xml:space="preserve">instrukcja </w:t>
+      </w:r>
+      <w:proofErr w:type="spellStart"/>
+      <w:r>
+        <w:t>print</w:t>
+      </w:r>
+      <w:proofErr w:type="spellEnd"/>
+      <w:r>
+        <w:t xml:space="preserve"> – może wypisywać pojedyncze zmienne, </w:t>
+      </w:r>
+      <w:r>
+        <w:t>dodaje znak nowej linii na końcu</w:t>
+      </w:r>
+    </w:p>
+    <w:p>
+      <w:pPr>
+        <w:pStyle w:val="Akapitzlist"/>
+        <w:numPr>
+          <w:ilvl w:val="0"/>
+          <w:numId w:val="1"/>
+        </w:numPr>
+        <w:spacing w:before="120" w:after="120" w:line="360" w:lineRule="auto"/>
+        <w:jc w:val="both"/>
+        <w:rPr>
+          <w:b/>
+        </w:rPr>
+      </w:pPr>
+      <w:r>
+        <w:rPr>
+          <w:b/>
+        </w:rPr>
+        <w:t>Tablice</w:t>
+      </w:r>
+      <w:r>
+        <w:rPr>
+          <w:b/>
+        </w:rPr>
+        <w:t>:</w:t>
+      </w:r>
+      <w:r>
+        <w:rPr>
+          <w:b/>
+        </w:rPr>
+        <w:t xml:space="preserve"> </w:t>
+      </w:r>
+      <w:r>
+        <w:t xml:space="preserve">indeksowane </w:t>
+      </w:r>
+      <w:proofErr w:type="spellStart"/>
+      <w:r>
+        <w:t>int</w:t>
+      </w:r>
+      <w:proofErr w:type="spellEnd"/>
+      <w:r>
+        <w:t xml:space="preserve">, każda tablica przed użyciem musi mieć przydzielony rozmiar przy pomocy polecenia </w:t>
+      </w:r>
+      <w:proofErr w:type="spellStart"/>
+      <w:r>
+        <w:rPr>
+          <w:i/>
+        </w:rPr>
+        <w:t>init</w:t>
+      </w:r>
+      <w:proofErr w:type="spellEnd"/>
+    </w:p>
+    <w:p>
+      <w:pPr>
+        <w:pStyle w:val="Akapitzlist"/>
+        <w:numPr>
+          <w:ilvl w:val="0"/>
+          <w:numId w:val="1"/>
+        </w:numPr>
+        <w:spacing w:before="120" w:after="120" w:line="360" w:lineRule="auto"/>
+        <w:jc w:val="both"/>
+        <w:rPr>
+          <w:b/>
+        </w:rPr>
+      </w:pPr>
+      <w:r>
+        <w:rPr>
+          <w:b/>
+        </w:rPr>
+        <w:t>Mapy:</w:t>
+      </w:r>
+      <w:r>
+        <w:t xml:space="preserve"> indeksowane dowolnymi porównywalnymi wartościami</w:t>
+      </w:r>
+    </w:p>
+    <w:p>
+      <w:pPr>
+        <w:pStyle w:val="Akapitzlist"/>
+        <w:numPr>
+          <w:ilvl w:val="0"/>
+          <w:numId w:val="1"/>
+        </w:numPr>
+        <w:spacing w:before="120" w:after="120" w:line="360" w:lineRule="auto"/>
+        <w:jc w:val="both"/>
+        <w:rPr>
+          <w:b/>
+        </w:rPr>
+      </w:pPr>
+      <w:r>
+        <w:rPr>
+          <w:b/>
+        </w:rPr>
+        <w:t>Struktury</w:t>
+      </w:r>
+      <w:r>
+        <w:rPr>
+          <w:b/>
+        </w:rPr>
+        <w:t xml:space="preserve">: </w:t>
+      </w:r>
+      <w:r>
+        <w:t>możliwość deklarowania pól z nazwami, a później odczytywania i zapisywania ich</w:t>
+      </w:r>
+    </w:p>
+    <w:p>
+      <w:pPr>
+        <w:pStyle w:val="Nagwek1"/>
+        <w:spacing w:before="120" w:after="120"/>
+        <w:jc w:val="both"/>
+      </w:pPr>
+      <w:r>
+        <w:t>Opis rozwiązania</w:t>
+      </w:r>
+    </w:p>
+    <w:p>
+      <w:pPr>
+        <w:spacing w:before="120" w:after="120"/>
+        <w:jc w:val="both"/>
+      </w:pPr>
+      <w:r>
+        <w:t>Rozwiązanie składa się z dwóch modułów, które zapewniają większość logiki interpretera. Są to:</w:t>
+      </w:r>
+    </w:p>
+    <w:p>
+      <w:pPr>
+        <w:pStyle w:val="Akapitzlist"/>
+        <w:numPr>
+          <w:ilvl w:val="0"/>
+          <w:numId w:val="2"/>
+        </w:numPr>
+        <w:spacing w:before="120" w:after="120"/>
+        <w:jc w:val="both"/>
+      </w:pPr>
+      <w:r>
+        <w:t>moduł Interpreter, który umożliwia wykonywanie instrukcji, ewaluowanie wyrażeń i deklaracji.</w:t>
+      </w:r>
+    </w:p>
+    <w:p>
+      <w:pPr>
+        <w:pStyle w:val="Akapitzlist"/>
+        <w:numPr>
+          <w:ilvl w:val="0"/>
+          <w:numId w:val="2"/>
+        </w:numPr>
+        <w:spacing w:before="120" w:after="120"/>
+        <w:jc w:val="both"/>
+      </w:pPr>
+      <w:r>
+        <w:t xml:space="preserve">moduł </w:t>
+      </w:r>
+      <w:proofErr w:type="spellStart"/>
+      <w:r>
+        <w:t>Checker</w:t>
+      </w:r>
+      <w:proofErr w:type="spellEnd"/>
+      <w:r>
+        <w:t>, który umożliwia dokonanie statycznej kontroli typów, m.in.:</w:t>
+      </w:r>
+    </w:p>
+    <w:p>
+      <w:pPr>
+        <w:pStyle w:val="Akapitzlist"/>
+        <w:numPr>
+          <w:ilvl w:val="1"/>
+          <w:numId w:val="2"/>
+        </w:numPr>
+        <w:spacing w:before="120" w:after="120"/>
+        <w:jc w:val="both"/>
+      </w:pPr>
+      <w:r>
+        <w:t>czy wartości zmiennych zgadzają się z ich zadeklarowanymi typami</w:t>
+      </w:r>
+    </w:p>
+    <w:p>
+      <w:pPr>
+        <w:pStyle w:val="Akapitzlist"/>
+        <w:numPr>
+          <w:ilvl w:val="1"/>
+          <w:numId w:val="2"/>
+        </w:numPr>
+        <w:spacing w:before="120" w:after="120"/>
+        <w:jc w:val="both"/>
+      </w:pPr>
+      <w:r>
+        <w:t>czy typy wewnątrz wyrażeń się zgadzają</w:t>
+      </w:r>
+    </w:p>
+    <w:p>
+      <w:pPr>
+        <w:pStyle w:val="Akapitzlist"/>
+        <w:numPr>
+          <w:ilvl w:val="1"/>
+          <w:numId w:val="2"/>
+        </w:numPr>
+        <w:spacing w:before="120" w:after="120"/>
+        <w:jc w:val="both"/>
+      </w:pPr>
+      <w:r>
+        <w:t>czy zmienne i funkcje są widoczne w danym miejscu programu</w:t>
+      </w:r>
+    </w:p>
+    <w:p>
+      <w:pPr>
+        <w:pStyle w:val="Akapitzlist"/>
+        <w:numPr>
+          <w:ilvl w:val="1"/>
+          <w:numId w:val="2"/>
+        </w:numPr>
+        <w:spacing w:before="120" w:after="120"/>
+        <w:jc w:val="both"/>
+      </w:pPr>
+      <w:r>
+        <w:t>czy wywołujemy funkcję z odpowiedną liczbą argumentów i mają one odpowiednie typy</w:t>
+      </w:r>
+    </w:p>
+    <w:p>
+      <w:pPr>
+        <w:pStyle w:val="Akapitzlist"/>
+        <w:numPr>
+          <w:ilvl w:val="1"/>
+          <w:numId w:val="2"/>
+        </w:numPr>
+        <w:spacing w:before="120" w:after="120"/>
+        <w:jc w:val="both"/>
+      </w:pPr>
+      <w:r>
+        <w:lastRenderedPageBreak/>
+        <w:t>czy funkcje zwracają odpowiedni typ</w:t>
+      </w:r>
       <w:bookmarkStart w:id="0" w:name="_GoBack"/>
       <w:bookmarkEnd w:id="0"/>
     </w:p>
@@ -38,22 +569,248 @@
       <w:pPr>
         <w:pStyle w:val="Akapitzlist"/>
         <w:numPr>
+          <w:ilvl w:val="1"/>
+          <w:numId w:val="2"/>
+        </w:numPr>
+        <w:spacing w:before="120" w:after="120"/>
+        <w:jc w:val="both"/>
+      </w:pPr>
+      <w:r>
+        <w:t>czy pola struktur istnieją i mają odpowiednie typy</w:t>
+      </w:r>
+    </w:p>
+    <w:p>
+      <w:pPr>
+        <w:pStyle w:val="Nagwek2"/>
+        <w:jc w:val="both"/>
+      </w:pPr>
+      <w:r>
+        <w:t xml:space="preserve">Zastosowane konstrukcje </w:t>
+      </w:r>
+      <w:proofErr w:type="spellStart"/>
+      <w:r>
+        <w:t>haskelowe</w:t>
+      </w:r>
+      <w:proofErr w:type="spellEnd"/>
+    </w:p>
+    <w:p>
+      <w:pPr>
+        <w:jc w:val="both"/>
+      </w:pPr>
+      <w:r>
+        <w:t>Zasadniczy kod programu (interpreter) opiera się na następujących typach:</w:t>
+      </w:r>
+    </w:p>
+    <w:p>
+      <w:pPr>
+        <w:jc w:val="both"/>
+      </w:pPr>
+    </w:p>
+    <w:p>
+      <w:pPr>
+        <w:jc w:val="both"/>
+        <w:rPr>
+          <w:i/>
+        </w:rPr>
+      </w:pPr>
+      <w:proofErr w:type="spellStart"/>
+      <w:r>
+        <w:rPr>
+          <w:i/>
+        </w:rPr>
+        <w:t>type</w:t>
+      </w:r>
+      <w:proofErr w:type="spellEnd"/>
+      <w:r>
+        <w:rPr>
+          <w:i/>
+        </w:rPr>
+        <w:t xml:space="preserve"> </w:t>
+      </w:r>
+      <w:proofErr w:type="spellStart"/>
+      <w:r>
+        <w:rPr>
+          <w:i/>
+        </w:rPr>
+        <w:t>Result</w:t>
+      </w:r>
+      <w:proofErr w:type="spellEnd"/>
+      <w:r>
+        <w:rPr>
+          <w:i/>
+        </w:rPr>
+        <w:t xml:space="preserve"> = </w:t>
+      </w:r>
+      <w:proofErr w:type="spellStart"/>
+      <w:r>
+        <w:rPr>
+          <w:i/>
+        </w:rPr>
+        <w:t>ExceptT</w:t>
+      </w:r>
+      <w:proofErr w:type="spellEnd"/>
+      <w:r>
+        <w:rPr>
+          <w:i/>
+        </w:rPr>
+        <w:t xml:space="preserve"> String IO</w:t>
+      </w:r>
+    </w:p>
+    <w:p>
+      <w:pPr>
+        <w:jc w:val="both"/>
+        <w:rPr>
+          <w:i/>
+        </w:rPr>
+      </w:pPr>
+      <w:proofErr w:type="spellStart"/>
+      <w:r>
+        <w:rPr>
+          <w:i/>
+        </w:rPr>
+        <w:t>type</w:t>
+      </w:r>
+      <w:proofErr w:type="spellEnd"/>
+      <w:r>
+        <w:rPr>
+          <w:i/>
+        </w:rPr>
+        <w:t xml:space="preserve"> Interpreter a = </w:t>
+      </w:r>
+      <w:proofErr w:type="spellStart"/>
+      <w:r>
+        <w:rPr>
+          <w:i/>
+        </w:rPr>
+        <w:t>StateT</w:t>
+      </w:r>
+      <w:proofErr w:type="spellEnd"/>
+      <w:r>
+        <w:rPr>
+          <w:i/>
+        </w:rPr>
+        <w:t xml:space="preserve"> </w:t>
+      </w:r>
+      <w:proofErr w:type="spellStart"/>
+      <w:r>
+        <w:rPr>
+          <w:i/>
+        </w:rPr>
+        <w:t>Store</w:t>
+      </w:r>
+      <w:proofErr w:type="spellEnd"/>
+      <w:r>
+        <w:rPr>
+          <w:i/>
+        </w:rPr>
+        <w:t xml:space="preserve"> (</w:t>
+      </w:r>
+      <w:proofErr w:type="spellStart"/>
+      <w:r>
+        <w:rPr>
+          <w:i/>
+        </w:rPr>
+        <w:t>ReaderT</w:t>
+      </w:r>
+      <w:proofErr w:type="spellEnd"/>
+      <w:r>
+        <w:rPr>
+          <w:i/>
+        </w:rPr>
+        <w:t xml:space="preserve"> </w:t>
+      </w:r>
+      <w:proofErr w:type="spellStart"/>
+      <w:r>
+        <w:rPr>
+          <w:i/>
+        </w:rPr>
+        <w:t>Env</w:t>
+      </w:r>
+      <w:proofErr w:type="spellEnd"/>
+      <w:r>
+        <w:rPr>
+          <w:i/>
+        </w:rPr>
+        <w:t xml:space="preserve"> </w:t>
+      </w:r>
+      <w:proofErr w:type="spellStart"/>
+      <w:r>
+        <w:rPr>
+          <w:i/>
+        </w:rPr>
+        <w:t>Result</w:t>
+      </w:r>
+      <w:proofErr w:type="spellEnd"/>
+      <w:r>
+        <w:rPr>
+          <w:i/>
+        </w:rPr>
+        <w:t>) a</w:t>
+      </w:r>
+    </w:p>
+    <w:p>
+      <w:pPr>
+        <w:jc w:val="both"/>
+      </w:pPr>
+    </w:p>
+    <w:p>
+      <w:pPr>
+        <w:jc w:val="both"/>
+      </w:pPr>
+      <w:proofErr w:type="spellStart"/>
+      <w:r>
+        <w:rPr>
+          <w:i/>
+        </w:rPr>
+        <w:t>Result</w:t>
+      </w:r>
+      <w:proofErr w:type="spellEnd"/>
+      <w:r>
+        <w:t xml:space="preserve"> jest typem, który zwraca funkcja ewaluacyjna dla całego programu – może to być informacja o błędzie i/lub wypisanie pewnych informacji na wyjście. Z kolei przy denotacji instrukcji, wyrażeń i deklaracji posługujemy się jeszcze monadami stanu i środowiska, co umożliwia eleganckie zaimplementowanie wymaganych funkcjonalności.</w:t>
+      </w:r>
+    </w:p>
+    <w:p>
+      <w:pPr>
+        <w:jc w:val="both"/>
+      </w:pPr>
+    </w:p>
+    <w:p>
+      <w:pPr>
+        <w:pStyle w:val="Nagwek2"/>
+        <w:jc w:val="both"/>
+      </w:pPr>
+      <w:r>
+        <w:t>Uwagi o składni</w:t>
+      </w:r>
+    </w:p>
+    <w:p>
+      <w:pPr>
+        <w:jc w:val="both"/>
+      </w:pPr>
+      <w:r>
+        <w:t>Składnia nakłada pewne ograniczenia, związane z decyzjami projektowymi poczynionymi w rozwiązaniu:</w:t>
+      </w:r>
+    </w:p>
+    <w:p>
+      <w:pPr>
+        <w:pStyle w:val="Akapitzlist"/>
+        <w:numPr>
           <w:ilvl w:val="0"/>
-          <w:numId w:val="1"/>
-        </w:numPr>
-        <w:spacing w:line="360" w:lineRule="auto"/>
-      </w:pPr>
-      <w:r>
-        <w:rPr>
-          <w:b/>
-        </w:rPr>
-        <w:t>Typy</w:t>
-      </w:r>
-      <w:r>
-        <w:t>: bool, int, voi</w:t>
-      </w:r>
-      <w:r>
-        <w:t>d (tylko jedna możliwa wartość)</w:t>
+          <w:numId w:val="4"/>
+        </w:numPr>
+        <w:jc w:val="both"/>
+      </w:pPr>
+      <w:r>
+        <w:t xml:space="preserve">polecenie </w:t>
+      </w:r>
+      <w:r>
+        <w:rPr>
+          <w:i/>
+        </w:rPr>
+        <w:t>return</w:t>
+      </w:r>
+      <w:r>
+        <w:t xml:space="preserve"> musi być zawsze umieszczone na końcu każdej funkcji (też procedury),</w:t>
       </w:r>
     </w:p>
     <w:p>
@@ -61,24 +818,12 @@
         <w:pStyle w:val="Akapitzlist"/>
         <w:numPr>
           <w:ilvl w:val="0"/>
-          <w:numId w:val="1"/>
-        </w:numPr>
-        <w:spacing w:line="360" w:lineRule="auto"/>
-      </w:pPr>
-      <w:r>
-        <w:rPr>
-          <w:b/>
-        </w:rPr>
-        <w:t>Arytmetyka i przypisania</w:t>
-      </w:r>
-      <w:r>
-        <w:t>: +, -, *, /, ( ), zmienna+</w:t>
-      </w:r>
-      <w:r>
-        <w:t>+, zmienna--, =, +=, -=</w:t>
-      </w:r>
-      <w:r>
-        <w:t>, *=, /=, porównywanie wartości</w:t>
+          <w:numId w:val="4"/>
+        </w:numPr>
+        <w:jc w:val="both"/>
+      </w:pPr>
+      <w:r>
+        <w:t>deklaracje zmiennych muszą znajdować się na początku ciała funkcji/bloku,</w:t>
       </w:r>
     </w:p>
     <w:p>
@@ -86,18 +831,31 @@
         <w:pStyle w:val="Akapitzlist"/>
         <w:numPr>
           <w:ilvl w:val="0"/>
-          <w:numId w:val="1"/>
-        </w:numPr>
-        <w:spacing w:line="360" w:lineRule="auto"/>
-      </w:pPr>
-      <w:r>
-        <w:rPr>
-          <w:b/>
-        </w:rPr>
-        <w:t xml:space="preserve">Pętle: </w:t>
-      </w:r>
-      <w:r>
-        <w:t>while i for</w:t>
+          <w:numId w:val="4"/>
+        </w:numPr>
+        <w:jc w:val="both"/>
+      </w:pPr>
+      <w:r>
+        <w:t>wewnętrzne funkcje muszą być zdefiniowane w funkcji zaraz po deklaracji zmiennych lokalnych.</w:t>
+      </w:r>
+    </w:p>
+    <w:p>
+      <w:pPr>
+        <w:pStyle w:val="Nagwek2"/>
+        <w:spacing w:before="120" w:after="120"/>
+        <w:jc w:val="both"/>
+      </w:pPr>
+      <w:r>
+        <w:t>Obsługa L-wartości</w:t>
+      </w:r>
+    </w:p>
+    <w:p>
+      <w:pPr>
+        <w:spacing w:before="120" w:after="120"/>
+        <w:jc w:val="both"/>
+      </w:pPr>
+      <w:r>
+        <w:t>Rozwiązanie dostarcza podstawową obsługę L-wartości (co jest sprawdzane podczas statycznej analizy typów). Po lewej stronie przypisania mogą być:</w:t>
       </w:r>
     </w:p>
     <w:p>
@@ -105,18 +863,13 @@
         <w:pStyle w:val="Akapitzlist"/>
         <w:numPr>
           <w:ilvl w:val="0"/>
-          <w:numId w:val="1"/>
-        </w:numPr>
-        <w:spacing w:line="360" w:lineRule="auto"/>
-      </w:pPr>
-      <w:r>
-        <w:rPr>
-          <w:b/>
-        </w:rPr>
-        <w:t>Instrukcje warunkowe:</w:t>
-      </w:r>
-      <w:r>
-        <w:t xml:space="preserve"> if, if … else</w:t>
+          <w:numId w:val="3"/>
+        </w:numPr>
+        <w:spacing w:before="120" w:after="120"/>
+        <w:jc w:val="both"/>
+      </w:pPr>
+      <w:r>
+        <w:t>zmienne,</w:t>
       </w:r>
     </w:p>
     <w:p>
@@ -124,18 +877,13 @@
         <w:pStyle w:val="Akapitzlist"/>
         <w:numPr>
           <w:ilvl w:val="0"/>
-          <w:numId w:val="1"/>
-        </w:numPr>
-        <w:spacing w:line="360" w:lineRule="auto"/>
-      </w:pPr>
-      <w:r>
-        <w:rPr>
-          <w:b/>
-        </w:rPr>
-        <w:t>Funkcje</w:t>
-      </w:r>
-      <w:r>
-        <w:t>: rekurencja, dowolne zagnieżdżanie, statyczne wiązanie identyfikatorów, przekazywanie parametrów przez wartość, możliwość zwrócenia typu void (de facto – procedury)</w:t>
+          <w:numId w:val="3"/>
+        </w:numPr>
+        <w:spacing w:before="120" w:after="120"/>
+        <w:jc w:val="both"/>
+      </w:pPr>
+      <w:r>
+        <w:t>pola struktur,</w:t>
       </w:r>
     </w:p>
     <w:p>
@@ -143,18 +891,13 @@
         <w:pStyle w:val="Akapitzlist"/>
         <w:numPr>
           <w:ilvl w:val="0"/>
-          <w:numId w:val="1"/>
-        </w:numPr>
-        <w:spacing w:line="360" w:lineRule="auto"/>
-        <w:rPr>
-          <w:b/>
-        </w:rPr>
-      </w:pPr>
-      <w:r>
-        <w:rPr>
-          <w:b/>
-        </w:rPr>
-        <w:t>Przesłanianie identyfikatorów ze statycznym ich wiązaniem</w:t>
+          <w:numId w:val="3"/>
+        </w:numPr>
+        <w:spacing w:before="120" w:after="120"/>
+        <w:jc w:val="both"/>
+      </w:pPr>
+      <w:r>
+        <w:t xml:space="preserve">elementy tablic, </w:t>
       </w:r>
     </w:p>
     <w:p>
@@ -162,170 +905,24 @@
         <w:pStyle w:val="Akapitzlist"/>
         <w:numPr>
           <w:ilvl w:val="0"/>
-          <w:numId w:val="1"/>
-        </w:numPr>
-        <w:spacing w:line="360" w:lineRule="auto"/>
-        <w:rPr>
-          <w:b/>
-        </w:rPr>
-      </w:pPr>
-      <w:r>
-        <w:rPr>
-          <w:b/>
-        </w:rPr>
-        <w:t>Statyczne typowanie</w:t>
-      </w:r>
-    </w:p>
-    <w:p>
-      <w:pPr>
-        <w:pStyle w:val="Akapitzlist"/>
-        <w:numPr>
-          <w:ilvl w:val="0"/>
-          <w:numId w:val="1"/>
-        </w:numPr>
-        <w:spacing w:line="360" w:lineRule="auto"/>
-        <w:rPr>
-          <w:b/>
-        </w:rPr>
-      </w:pPr>
-      <w:r>
-        <w:rPr>
-          <w:b/>
-        </w:rPr>
-        <w:t>Jawnie obsłużone błędy</w:t>
-      </w:r>
-      <w:r>
-        <w:rPr>
-          <w:b/>
-        </w:rPr>
-        <w:t xml:space="preserve">, </w:t>
-      </w:r>
-      <w:r>
-        <w:t>np.:</w:t>
-      </w:r>
-      <w:r>
-        <w:t xml:space="preserve"> dzielenia przez 0</w:t>
-      </w:r>
-    </w:p>
-    <w:p>
-      <w:pPr>
-        <w:pStyle w:val="Akapitzlist"/>
-        <w:numPr>
-          <w:ilvl w:val="0"/>
-          <w:numId w:val="1"/>
-        </w:numPr>
-        <w:spacing w:line="360" w:lineRule="auto"/>
-        <w:rPr>
-          <w:b/>
-        </w:rPr>
-      </w:pPr>
-      <w:r>
-        <w:rPr>
-          <w:b/>
-        </w:rPr>
-        <w:t xml:space="preserve">Wypisanie wartości: </w:t>
-      </w:r>
-      <w:r>
-        <w:t>instrukcja print</w:t>
-      </w:r>
-      <w:r>
-        <w:t xml:space="preserve"> – może wypisywać pojedyncze zmienne, </w:t>
-      </w:r>
-      <w:r>
-        <w:t>dodaje znak nowej linii na końcu</w:t>
-      </w:r>
-    </w:p>
-    <w:p>
-      <w:pPr>
-        <w:pStyle w:val="Akapitzlist"/>
-        <w:numPr>
-          <w:ilvl w:val="0"/>
-          <w:numId w:val="1"/>
-        </w:numPr>
-        <w:spacing w:line="360" w:lineRule="auto"/>
-        <w:rPr>
-          <w:b/>
-        </w:rPr>
-      </w:pPr>
-      <w:r>
-        <w:rPr>
-          <w:b/>
-        </w:rPr>
-        <w:t>Tablice</w:t>
-      </w:r>
-      <w:r>
-        <w:rPr>
-          <w:b/>
-        </w:rPr>
-        <w:t>:</w:t>
-      </w:r>
-      <w:r>
-        <w:rPr>
-          <w:b/>
-        </w:rPr>
-        <w:t xml:space="preserve"> </w:t>
-      </w:r>
-      <w:r>
-        <w:t>indeksowane int</w:t>
-      </w:r>
-      <w:r>
-        <w:t xml:space="preserve">, każda tablica przed użyciem musi mieć przydzielony rozmiar przy pomocy polecenia </w:t>
-      </w:r>
-      <w:r>
-        <w:rPr>
-          <w:i/>
-        </w:rPr>
-        <w:t>init</w:t>
-      </w:r>
-    </w:p>
-    <w:p>
-      <w:pPr>
-        <w:pStyle w:val="Akapitzlist"/>
-        <w:numPr>
-          <w:ilvl w:val="0"/>
-          <w:numId w:val="1"/>
-        </w:numPr>
-        <w:spacing w:line="360" w:lineRule="auto"/>
-        <w:rPr>
-          <w:b/>
-        </w:rPr>
-      </w:pPr>
-      <w:r>
-        <w:rPr>
-          <w:b/>
-        </w:rPr>
-        <w:t>Mapy:</w:t>
-      </w:r>
-      <w:r>
-        <w:t xml:space="preserve"> indeksowane dowolnymi porównywalnymi wartościami</w:t>
-      </w:r>
-    </w:p>
-    <w:p>
-      <w:pPr>
-        <w:pStyle w:val="Akapitzlist"/>
-        <w:numPr>
-          <w:ilvl w:val="0"/>
-          <w:numId w:val="1"/>
-        </w:numPr>
-        <w:spacing w:line="360" w:lineRule="auto"/>
-        <w:rPr>
-          <w:b/>
-        </w:rPr>
-      </w:pPr>
-      <w:r>
-        <w:rPr>
-          <w:b/>
-        </w:rPr>
-        <w:t>Struktury</w:t>
-      </w:r>
-      <w:r>
-        <w:rPr>
-          <w:b/>
-        </w:rPr>
-        <w:t xml:space="preserve">: </w:t>
-      </w:r>
-      <w:r>
-        <w:t>możliwość deklarowania pól z nazwami, a później odczytywania i zapisywania ich</w:t>
+          <w:numId w:val="3"/>
+        </w:numPr>
+        <w:spacing w:before="120" w:after="120"/>
+        <w:jc w:val="both"/>
+      </w:pPr>
+      <w:r>
+        <w:t>elementy map,</w:t>
+      </w:r>
+    </w:p>
+    <w:p>
+      <w:pPr>
+        <w:pStyle w:val="Akapitzlist"/>
+        <w:spacing w:before="120" w:after="120"/>
+        <w:ind w:left="0"/>
+        <w:jc w:val="both"/>
+      </w:pPr>
+      <w:r>
+        <w:t>przy czym nie można łączyć powyższych wyrażeń, tzn. nie można np. przypisywać na pole struktury w tablicy struktur.</w:t>
       </w:r>
     </w:p>
     <w:sectPr>
@@ -341,6 +938,232 @@
 <file path=word/numbering.xml><?xml version="1.0" encoding="utf-8"?>
 <w:numbering xmlns:wpc="http://schemas.microsoft.com/office/word/2010/wordprocessingCanvas" xmlns:mo="http://schemas.microsoft.com/office/mac/office/2008/main" xmlns:mc="http://schemas.openxmlformats.org/markup-compatibility/2006" xmlns:mv="urn:schemas-microsoft-com:mac:vml" xmlns:o="urn:schemas-microsoft-com:office:office" xmlns:r="http://schemas.openxmlformats.org/officeDocument/2006/relationships" xmlns:m="http://schemas.openxmlformats.org/officeDocument/2006/math" xmlns:v="urn:schemas-microsoft-com:vml" xmlns:wp14="http://schemas.microsoft.com/office/word/2010/wordprocessingDrawing" xmlns:wp="http://schemas.openxmlformats.org/drawingml/2006/wordprocessingDrawing" xmlns:w10="urn:schemas-microsoft-com:office:word" xmlns:w="http://schemas.openxmlformats.org/wordprocessingml/2006/main" xmlns:w14="http://schemas.microsoft.com/office/word/2010/wordml" xmlns:w15="http://schemas.microsoft.com/office/word/2012/wordml" xmlns:wpg="http://schemas.microsoft.com/office/word/2010/wordprocessingGroup" xmlns:wpi="http://schemas.microsoft.com/office/word/2010/wordprocessingInk" xmlns:wne="http://schemas.microsoft.com/office/word/2006/wordml" xmlns:wps="http://schemas.microsoft.com/office/word/2010/wordprocessingShape" mc:Ignorable="w14 w15 wp14">
   <w:abstractNum w:abstractNumId="0">
+    <w:nsid w:val="17CC1957"/>
+    <w:multiLevelType w:val="hybridMultilevel"/>
+    <w:tmpl w:val="AB0C8F48"/>
+    <w:lvl w:ilvl="0" w:tplc="04150001">
+      <w:start w:val="1"/>
+      <w:numFmt w:val="bullet"/>
+      <w:lvlText w:val=""/>
+      <w:lvlJc w:val="left"/>
+      <w:pPr>
+        <w:ind w:left="720" w:hanging="360"/>
+      </w:pPr>
+      <w:rPr>
+        <w:rFonts w:ascii="Symbol" w:hAnsi="Symbol" w:hint="default"/>
+      </w:rPr>
+    </w:lvl>
+    <w:lvl w:ilvl="1" w:tplc="04150003">
+      <w:start w:val="1"/>
+      <w:numFmt w:val="bullet"/>
+      <w:lvlText w:val="o"/>
+      <w:lvlJc w:val="left"/>
+      <w:pPr>
+        <w:ind w:left="1440" w:hanging="360"/>
+      </w:pPr>
+      <w:rPr>
+        <w:rFonts w:ascii="Courier New" w:hAnsi="Courier New" w:cs="Courier New" w:hint="default"/>
+      </w:rPr>
+    </w:lvl>
+    <w:lvl w:ilvl="2" w:tplc="04150005" w:tentative="1">
+      <w:start w:val="1"/>
+      <w:numFmt w:val="bullet"/>
+      <w:lvlText w:val=""/>
+      <w:lvlJc w:val="left"/>
+      <w:pPr>
+        <w:ind w:left="2160" w:hanging="360"/>
+      </w:pPr>
+      <w:rPr>
+        <w:rFonts w:ascii="Wingdings" w:hAnsi="Wingdings" w:hint="default"/>
+      </w:rPr>
+    </w:lvl>
+    <w:lvl w:ilvl="3" w:tplc="04150001" w:tentative="1">
+      <w:start w:val="1"/>
+      <w:numFmt w:val="bullet"/>
+      <w:lvlText w:val=""/>
+      <w:lvlJc w:val="left"/>
+      <w:pPr>
+        <w:ind w:left="2880" w:hanging="360"/>
+      </w:pPr>
+      <w:rPr>
+        <w:rFonts w:ascii="Symbol" w:hAnsi="Symbol" w:hint="default"/>
+      </w:rPr>
+    </w:lvl>
+    <w:lvl w:ilvl="4" w:tplc="04150003" w:tentative="1">
+      <w:start w:val="1"/>
+      <w:numFmt w:val="bullet"/>
+      <w:lvlText w:val="o"/>
+      <w:lvlJc w:val="left"/>
+      <w:pPr>
+        <w:ind w:left="3600" w:hanging="360"/>
+      </w:pPr>
+      <w:rPr>
+        <w:rFonts w:ascii="Courier New" w:hAnsi="Courier New" w:cs="Courier New" w:hint="default"/>
+      </w:rPr>
+    </w:lvl>
+    <w:lvl w:ilvl="5" w:tplc="04150005" w:tentative="1">
+      <w:start w:val="1"/>
+      <w:numFmt w:val="bullet"/>
+      <w:lvlText w:val=""/>
+      <w:lvlJc w:val="left"/>
+      <w:pPr>
+        <w:ind w:left="4320" w:hanging="360"/>
+      </w:pPr>
+      <w:rPr>
+        <w:rFonts w:ascii="Wingdings" w:hAnsi="Wingdings" w:hint="default"/>
+      </w:rPr>
+    </w:lvl>
+    <w:lvl w:ilvl="6" w:tplc="04150001" w:tentative="1">
+      <w:start w:val="1"/>
+      <w:numFmt w:val="bullet"/>
+      <w:lvlText w:val=""/>
+      <w:lvlJc w:val="left"/>
+      <w:pPr>
+        <w:ind w:left="5040" w:hanging="360"/>
+      </w:pPr>
+      <w:rPr>
+        <w:rFonts w:ascii="Symbol" w:hAnsi="Symbol" w:hint="default"/>
+      </w:rPr>
+    </w:lvl>
+    <w:lvl w:ilvl="7" w:tplc="04150003" w:tentative="1">
+      <w:start w:val="1"/>
+      <w:numFmt w:val="bullet"/>
+      <w:lvlText w:val="o"/>
+      <w:lvlJc w:val="left"/>
+      <w:pPr>
+        <w:ind w:left="5760" w:hanging="360"/>
+      </w:pPr>
+      <w:rPr>
+        <w:rFonts w:ascii="Courier New" w:hAnsi="Courier New" w:cs="Courier New" w:hint="default"/>
+      </w:rPr>
+    </w:lvl>
+    <w:lvl w:ilvl="8" w:tplc="04150005" w:tentative="1">
+      <w:start w:val="1"/>
+      <w:numFmt w:val="bullet"/>
+      <w:lvlText w:val=""/>
+      <w:lvlJc w:val="left"/>
+      <w:pPr>
+        <w:ind w:left="6480" w:hanging="360"/>
+      </w:pPr>
+      <w:rPr>
+        <w:rFonts w:ascii="Wingdings" w:hAnsi="Wingdings" w:hint="default"/>
+      </w:rPr>
+    </w:lvl>
+  </w:abstractNum>
+  <w:abstractNum w:abstractNumId="1">
+    <w:nsid w:val="20FF15F3"/>
+    <w:multiLevelType w:val="hybridMultilevel"/>
+    <w:tmpl w:val="82DA6668"/>
+    <w:lvl w:ilvl="0" w:tplc="04150001">
+      <w:start w:val="1"/>
+      <w:numFmt w:val="bullet"/>
+      <w:lvlText w:val=""/>
+      <w:lvlJc w:val="left"/>
+      <w:pPr>
+        <w:ind w:left="720" w:hanging="360"/>
+      </w:pPr>
+      <w:rPr>
+        <w:rFonts w:ascii="Symbol" w:hAnsi="Symbol" w:hint="default"/>
+      </w:rPr>
+    </w:lvl>
+    <w:lvl w:ilvl="1" w:tplc="04150003" w:tentative="1">
+      <w:start w:val="1"/>
+      <w:numFmt w:val="bullet"/>
+      <w:lvlText w:val="o"/>
+      <w:lvlJc w:val="left"/>
+      <w:pPr>
+        <w:ind w:left="1440" w:hanging="360"/>
+      </w:pPr>
+      <w:rPr>
+        <w:rFonts w:ascii="Courier New" w:hAnsi="Courier New" w:cs="Courier New" w:hint="default"/>
+      </w:rPr>
+    </w:lvl>
+    <w:lvl w:ilvl="2" w:tplc="04150005" w:tentative="1">
+      <w:start w:val="1"/>
+      <w:numFmt w:val="bullet"/>
+      <w:lvlText w:val=""/>
+      <w:lvlJc w:val="left"/>
+      <w:pPr>
+        <w:ind w:left="2160" w:hanging="360"/>
+      </w:pPr>
+      <w:rPr>
+        <w:rFonts w:ascii="Wingdings" w:hAnsi="Wingdings" w:hint="default"/>
+      </w:rPr>
+    </w:lvl>
+    <w:lvl w:ilvl="3" w:tplc="04150001" w:tentative="1">
+      <w:start w:val="1"/>
+      <w:numFmt w:val="bullet"/>
+      <w:lvlText w:val=""/>
+      <w:lvlJc w:val="left"/>
+      <w:pPr>
+        <w:ind w:left="2880" w:hanging="360"/>
+      </w:pPr>
+      <w:rPr>
+        <w:rFonts w:ascii="Symbol" w:hAnsi="Symbol" w:hint="default"/>
+      </w:rPr>
+    </w:lvl>
+    <w:lvl w:ilvl="4" w:tplc="04150003" w:tentative="1">
+      <w:start w:val="1"/>
+      <w:numFmt w:val="bullet"/>
+      <w:lvlText w:val="o"/>
+      <w:lvlJc w:val="left"/>
+      <w:pPr>
+        <w:ind w:left="3600" w:hanging="360"/>
+      </w:pPr>
+      <w:rPr>
+        <w:rFonts w:ascii="Courier New" w:hAnsi="Courier New" w:cs="Courier New" w:hint="default"/>
+      </w:rPr>
+    </w:lvl>
+    <w:lvl w:ilvl="5" w:tplc="04150005" w:tentative="1">
+      <w:start w:val="1"/>
+      <w:numFmt w:val="bullet"/>
+      <w:lvlText w:val=""/>
+      <w:lvlJc w:val="left"/>
+      <w:pPr>
+        <w:ind w:left="4320" w:hanging="360"/>
+      </w:pPr>
+      <w:rPr>
+        <w:rFonts w:ascii="Wingdings" w:hAnsi="Wingdings" w:hint="default"/>
+      </w:rPr>
+    </w:lvl>
+    <w:lvl w:ilvl="6" w:tplc="04150001" w:tentative="1">
+      <w:start w:val="1"/>
+      <w:numFmt w:val="bullet"/>
+      <w:lvlText w:val=""/>
+      <w:lvlJc w:val="left"/>
+      <w:pPr>
+        <w:ind w:left="5040" w:hanging="360"/>
+      </w:pPr>
+      <w:rPr>
+        <w:rFonts w:ascii="Symbol" w:hAnsi="Symbol" w:hint="default"/>
+      </w:rPr>
+    </w:lvl>
+    <w:lvl w:ilvl="7" w:tplc="04150003" w:tentative="1">
+      <w:start w:val="1"/>
+      <w:numFmt w:val="bullet"/>
+      <w:lvlText w:val="o"/>
+      <w:lvlJc w:val="left"/>
+      <w:pPr>
+        <w:ind w:left="5760" w:hanging="360"/>
+      </w:pPr>
+      <w:rPr>
+        <w:rFonts w:ascii="Courier New" w:hAnsi="Courier New" w:cs="Courier New" w:hint="default"/>
+      </w:rPr>
+    </w:lvl>
+    <w:lvl w:ilvl="8" w:tplc="04150005" w:tentative="1">
+      <w:start w:val="1"/>
+      <w:numFmt w:val="bullet"/>
+      <w:lvlText w:val=""/>
+      <w:lvlJc w:val="left"/>
+      <w:pPr>
+        <w:ind w:left="6480" w:hanging="360"/>
+      </w:pPr>
+      <w:rPr>
+        <w:rFonts w:ascii="Wingdings" w:hAnsi="Wingdings" w:hint="default"/>
+      </w:rPr>
+    </w:lvl>
+  </w:abstractNum>
+  <w:abstractNum w:abstractNumId="2">
     <w:nsid w:val="220E3297"/>
     <w:multiLevelType w:val="hybridMultilevel"/>
     <w:tmpl w:val="0742C4B4"/>
@@ -453,8 +1276,130 @@
       </w:rPr>
     </w:lvl>
   </w:abstractNum>
+  <w:abstractNum w:abstractNumId="3">
+    <w:nsid w:val="710809FA"/>
+    <w:multiLevelType w:val="hybridMultilevel"/>
+    <w:tmpl w:val="B46E8200"/>
+    <w:lvl w:ilvl="0" w:tplc="04150001">
+      <w:start w:val="1"/>
+      <w:numFmt w:val="bullet"/>
+      <w:lvlText w:val=""/>
+      <w:lvlJc w:val="left"/>
+      <w:pPr>
+        <w:ind w:left="720" w:hanging="360"/>
+      </w:pPr>
+      <w:rPr>
+        <w:rFonts w:ascii="Symbol" w:hAnsi="Symbol" w:hint="default"/>
+      </w:rPr>
+    </w:lvl>
+    <w:lvl w:ilvl="1" w:tplc="04150003" w:tentative="1">
+      <w:start w:val="1"/>
+      <w:numFmt w:val="bullet"/>
+      <w:lvlText w:val="o"/>
+      <w:lvlJc w:val="left"/>
+      <w:pPr>
+        <w:ind w:left="1440" w:hanging="360"/>
+      </w:pPr>
+      <w:rPr>
+        <w:rFonts w:ascii="Courier New" w:hAnsi="Courier New" w:cs="Courier New" w:hint="default"/>
+      </w:rPr>
+    </w:lvl>
+    <w:lvl w:ilvl="2" w:tplc="04150005" w:tentative="1">
+      <w:start w:val="1"/>
+      <w:numFmt w:val="bullet"/>
+      <w:lvlText w:val=""/>
+      <w:lvlJc w:val="left"/>
+      <w:pPr>
+        <w:ind w:left="2160" w:hanging="360"/>
+      </w:pPr>
+      <w:rPr>
+        <w:rFonts w:ascii="Wingdings" w:hAnsi="Wingdings" w:hint="default"/>
+      </w:rPr>
+    </w:lvl>
+    <w:lvl w:ilvl="3" w:tplc="04150001" w:tentative="1">
+      <w:start w:val="1"/>
+      <w:numFmt w:val="bullet"/>
+      <w:lvlText w:val=""/>
+      <w:lvlJc w:val="left"/>
+      <w:pPr>
+        <w:ind w:left="2880" w:hanging="360"/>
+      </w:pPr>
+      <w:rPr>
+        <w:rFonts w:ascii="Symbol" w:hAnsi="Symbol" w:hint="default"/>
+      </w:rPr>
+    </w:lvl>
+    <w:lvl w:ilvl="4" w:tplc="04150003" w:tentative="1">
+      <w:start w:val="1"/>
+      <w:numFmt w:val="bullet"/>
+      <w:lvlText w:val="o"/>
+      <w:lvlJc w:val="left"/>
+      <w:pPr>
+        <w:ind w:left="3600" w:hanging="360"/>
+      </w:pPr>
+      <w:rPr>
+        <w:rFonts w:ascii="Courier New" w:hAnsi="Courier New" w:cs="Courier New" w:hint="default"/>
+      </w:rPr>
+    </w:lvl>
+    <w:lvl w:ilvl="5" w:tplc="04150005" w:tentative="1">
+      <w:start w:val="1"/>
+      <w:numFmt w:val="bullet"/>
+      <w:lvlText w:val=""/>
+      <w:lvlJc w:val="left"/>
+      <w:pPr>
+        <w:ind w:left="4320" w:hanging="360"/>
+      </w:pPr>
+      <w:rPr>
+        <w:rFonts w:ascii="Wingdings" w:hAnsi="Wingdings" w:hint="default"/>
+      </w:rPr>
+    </w:lvl>
+    <w:lvl w:ilvl="6" w:tplc="04150001" w:tentative="1">
+      <w:start w:val="1"/>
+      <w:numFmt w:val="bullet"/>
+      <w:lvlText w:val=""/>
+      <w:lvlJc w:val="left"/>
+      <w:pPr>
+        <w:ind w:left="5040" w:hanging="360"/>
+      </w:pPr>
+      <w:rPr>
+        <w:rFonts w:ascii="Symbol" w:hAnsi="Symbol" w:hint="default"/>
+      </w:rPr>
+    </w:lvl>
+    <w:lvl w:ilvl="7" w:tplc="04150003" w:tentative="1">
+      <w:start w:val="1"/>
+      <w:numFmt w:val="bullet"/>
+      <w:lvlText w:val="o"/>
+      <w:lvlJc w:val="left"/>
+      <w:pPr>
+        <w:ind w:left="5760" w:hanging="360"/>
+      </w:pPr>
+      <w:rPr>
+        <w:rFonts w:ascii="Courier New" w:hAnsi="Courier New" w:cs="Courier New" w:hint="default"/>
+      </w:rPr>
+    </w:lvl>
+    <w:lvl w:ilvl="8" w:tplc="04150005" w:tentative="1">
+      <w:start w:val="1"/>
+      <w:numFmt w:val="bullet"/>
+      <w:lvlText w:val=""/>
+      <w:lvlJc w:val="left"/>
+      <w:pPr>
+        <w:ind w:left="6480" w:hanging="360"/>
+      </w:pPr>
+      <w:rPr>
+        <w:rFonts w:ascii="Wingdings" w:hAnsi="Wingdings" w:hint="default"/>
+      </w:rPr>
+    </w:lvl>
+  </w:abstractNum>
   <w:num w:numId="1">
+    <w:abstractNumId w:val="2"/>
+  </w:num>
+  <w:num w:numId="2">
     <w:abstractNumId w:val="0"/>
+  </w:num>
+  <w:num w:numId="3">
+    <w:abstractNumId w:val="3"/>
+  </w:num>
+  <w:num w:numId="4">
+    <w:abstractNumId w:val="1"/>
   </w:num>
 </w:numbering>
 </file>
@@ -879,6 +1824,48 @@
       <w:szCs w:val="32"/>
     </w:rPr>
   </w:style>
+  <w:style w:type="paragraph" w:styleId="Nagwek2">
+    <w:name w:val="heading 2"/>
+    <w:basedOn w:val="Normalny"/>
+    <w:next w:val="Normalny"/>
+    <w:link w:val="Nagwek2Znak"/>
+    <w:uiPriority w:val="9"/>
+    <w:unhideWhenUsed/>
+    <w:qFormat/>
+    <w:rsid w:val="002E48EB"/>
+    <w:pPr>
+      <w:keepNext/>
+      <w:keepLines/>
+      <w:spacing w:before="40"/>
+      <w:outlineLvl w:val="1"/>
+    </w:pPr>
+    <w:rPr>
+      <w:rFonts w:asciiTheme="majorHAnsi" w:eastAsiaTheme="majorEastAsia" w:hAnsiTheme="majorHAnsi" w:cstheme="majorBidi"/>
+      <w:color w:val="2E74B5" w:themeColor="accent1" w:themeShade="BF"/>
+      <w:sz w:val="26"/>
+      <w:szCs w:val="26"/>
+    </w:rPr>
+  </w:style>
+  <w:style w:type="paragraph" w:styleId="Nagwek3">
+    <w:name w:val="heading 3"/>
+    <w:basedOn w:val="Normalny"/>
+    <w:next w:val="Normalny"/>
+    <w:link w:val="Nagwek3Znak"/>
+    <w:uiPriority w:val="9"/>
+    <w:unhideWhenUsed/>
+    <w:qFormat/>
+    <w:rsid w:val="005B6B98"/>
+    <w:pPr>
+      <w:keepNext/>
+      <w:keepLines/>
+      <w:spacing w:before="40"/>
+      <w:outlineLvl w:val="2"/>
+    </w:pPr>
+    <w:rPr>
+      <w:rFonts w:asciiTheme="majorHAnsi" w:eastAsiaTheme="majorEastAsia" w:hAnsiTheme="majorHAnsi" w:cstheme="majorBidi"/>
+      <w:color w:val="1F4D78" w:themeColor="accent1" w:themeShade="7F"/>
+    </w:rPr>
+  </w:style>
   <w:style w:type="character" w:default="1" w:styleId="Domylnaczcionkaakapitu">
     <w:name w:val="Default Paragraph Font"/>
     <w:uiPriority w:val="1"/>
@@ -997,6 +1984,30 @@
       <w:spacing w:val="15"/>
       <w:sz w:val="22"/>
       <w:szCs w:val="22"/>
+    </w:rPr>
+  </w:style>
+  <w:style w:type="character" w:customStyle="1" w:styleId="Nagwek2Znak">
+    <w:name w:val="Nagłówek 2 Znak"/>
+    <w:basedOn w:val="Domylnaczcionkaakapitu"/>
+    <w:link w:val="Nagwek2"/>
+    <w:uiPriority w:val="9"/>
+    <w:rsid w:val="002E48EB"/>
+    <w:rPr>
+      <w:rFonts w:asciiTheme="majorHAnsi" w:eastAsiaTheme="majorEastAsia" w:hAnsiTheme="majorHAnsi" w:cstheme="majorBidi"/>
+      <w:color w:val="2E74B5" w:themeColor="accent1" w:themeShade="BF"/>
+      <w:sz w:val="26"/>
+      <w:szCs w:val="26"/>
+    </w:rPr>
+  </w:style>
+  <w:style w:type="character" w:customStyle="1" w:styleId="Nagwek3Znak">
+    <w:name w:val="Nagłówek 3 Znak"/>
+    <w:basedOn w:val="Domylnaczcionkaakapitu"/>
+    <w:link w:val="Nagwek3"/>
+    <w:uiPriority w:val="9"/>
+    <w:rsid w:val="005B6B98"/>
+    <w:rPr>
+      <w:rFonts w:asciiTheme="majorHAnsi" w:eastAsiaTheme="majorEastAsia" w:hAnsiTheme="majorHAnsi" w:cstheme="majorBidi"/>
+      <w:color w:val="1F4D78" w:themeColor="accent1" w:themeShade="7F"/>
     </w:rPr>
   </w:style>
 </w:styles>

</xml_diff>

<commit_message>
Add some minor improvements
</commit_message>
<xml_diff>
--- a/Opis języka.docx
+++ b/Opis języka.docx
@@ -14,11 +14,9 @@
       <w:r>
         <w:t xml:space="preserve">implementacji języka </w:t>
       </w:r>
-      <w:proofErr w:type="spellStart"/>
       <w:r>
         <w:t>Matal</w:t>
       </w:r>
-      <w:proofErr w:type="spellEnd"/>
     </w:p>
     <w:p>
       <w:pPr>
@@ -60,34 +58,10 @@
         <w:t>Typy</w:t>
       </w:r>
       <w:r>
-        <w:t xml:space="preserve">: </w:t>
-      </w:r>
-      <w:proofErr w:type="spellStart"/>
-      <w:r>
-        <w:t>bool</w:t>
-      </w:r>
-      <w:proofErr w:type="spellEnd"/>
-      <w:r>
-        <w:t xml:space="preserve">, </w:t>
-      </w:r>
-      <w:proofErr w:type="spellStart"/>
-      <w:r>
-        <w:t>int</w:t>
-      </w:r>
-      <w:proofErr w:type="spellEnd"/>
-      <w:r>
-        <w:t xml:space="preserve">, </w:t>
-      </w:r>
-      <w:proofErr w:type="spellStart"/>
-      <w:r>
-        <w:t>voi</w:t>
-      </w:r>
-      <w:r>
-        <w:t>d</w:t>
-      </w:r>
-      <w:proofErr w:type="spellEnd"/>
-      <w:r>
-        <w:t xml:space="preserve"> (</w:t>
+        <w:t>: bool, int, voi</w:t>
+      </w:r>
+      <w:r>
+        <w:t>d (</w:t>
       </w:r>
       <w:r>
         <w:t>do możliwości stworzenia procedur</w:t>
@@ -138,13 +112,8 @@
         </w:rPr>
         <w:t xml:space="preserve">Pętle: </w:t>
       </w:r>
-      <w:proofErr w:type="spellStart"/>
-      <w:r>
-        <w:t>while</w:t>
-      </w:r>
-      <w:proofErr w:type="spellEnd"/>
-      <w:r>
-        <w:t xml:space="preserve"> i for</w:t>
+      <w:r>
+        <w:t>while i for</w:t>
       </w:r>
     </w:p>
     <w:p>
@@ -164,29 +133,8 @@
         <w:t>Instrukcje warunkowe:</w:t>
       </w:r>
       <w:r>
-        <w:t xml:space="preserve"> </w:t>
-      </w:r>
-      <w:proofErr w:type="spellStart"/>
-      <w:r>
-        <w:t>if</w:t>
-      </w:r>
-      <w:proofErr w:type="spellEnd"/>
-      <w:r>
-        <w:t xml:space="preserve">, </w:t>
-      </w:r>
-      <w:proofErr w:type="spellStart"/>
-      <w:r>
-        <w:t>if</w:t>
-      </w:r>
-      <w:proofErr w:type="spellEnd"/>
-      <w:r>
-        <w:t xml:space="preserve"> … </w:t>
-      </w:r>
-      <w:proofErr w:type="spellStart"/>
-      <w:r>
-        <w:t>else</w:t>
-      </w:r>
-      <w:proofErr w:type="spellEnd"/>
+        <w:t xml:space="preserve"> if, if … else</w:t>
+      </w:r>
       <w:r>
         <w:t xml:space="preserve"> (niezbędne nawiasy klamrowe)</w:t>
       </w:r>
@@ -214,15 +162,7 @@
         <w:t xml:space="preserve"> (możliwości deklaracji funkcji wewnątrz funkcji)</w:t>
       </w:r>
       <w:r>
-        <w:t xml:space="preserve">, statyczne wiązanie identyfikatorów, przekazywanie parametrów przez wartość, możliwość zwrócenia typu </w:t>
-      </w:r>
-      <w:proofErr w:type="spellStart"/>
-      <w:r>
-        <w:t>void</w:t>
-      </w:r>
-      <w:proofErr w:type="spellEnd"/>
-      <w:r>
-        <w:t xml:space="preserve"> (de facto – procedury)</w:t>
+        <w:t>, statyczne wiązanie identyfikatorów, przekazywanie parametrów przez wartość, możliwość zwrócenia typu void (de facto – procedury)</w:t>
       </w:r>
     </w:p>
     <w:p>
@@ -320,13 +260,8 @@
         <w:t xml:space="preserve">Wypisanie wartości: </w:t>
       </w:r>
       <w:r>
-        <w:t xml:space="preserve">instrukcja </w:t>
-      </w:r>
-      <w:proofErr w:type="spellStart"/>
-      <w:r>
-        <w:t>print</w:t>
-      </w:r>
-      <w:proofErr w:type="spellEnd"/>
+        <w:t>instrukcja print</w:t>
+      </w:r>
       <w:r>
         <w:t xml:space="preserve"> – może wypisywać pojedyncze zmienne, </w:t>
       </w:r>
@@ -366,24 +301,17 @@
         <w:t xml:space="preserve"> </w:t>
       </w:r>
       <w:r>
-        <w:t xml:space="preserve">indeksowane </w:t>
-      </w:r>
-      <w:proofErr w:type="spellStart"/>
-      <w:r>
-        <w:t>int</w:t>
-      </w:r>
-      <w:proofErr w:type="spellEnd"/>
+        <w:t>indeksowane int</w:t>
+      </w:r>
       <w:r>
         <w:t xml:space="preserve">, każda tablica przed użyciem musi mieć przydzielony rozmiar przy pomocy polecenia </w:t>
       </w:r>
-      <w:proofErr w:type="spellStart"/>
       <w:r>
         <w:rPr>
           <w:i/>
         </w:rPr>
         <w:t>init</w:t>
       </w:r>
-      <w:proofErr w:type="spellEnd"/>
     </w:p>
     <w:p>
       <w:pPr>
@@ -481,15 +409,7 @@
         <w:jc w:val="both"/>
       </w:pPr>
       <w:r>
-        <w:t xml:space="preserve">moduł </w:t>
-      </w:r>
-      <w:proofErr w:type="spellStart"/>
-      <w:r>
-        <w:t>Checker</w:t>
-      </w:r>
-      <w:proofErr w:type="spellEnd"/>
-      <w:r>
-        <w:t>, który umożliwia dokonanie statycznej kontroli typów, m.in.:</w:t>
+        <w:t>moduł Checker, który umożliwia dokonanie statycznej kontroli typów, m.in.:</w:t>
       </w:r>
     </w:p>
     <w:p>
@@ -562,368 +482,262 @@
         <w:lastRenderedPageBreak/>
         <w:t>czy funkcje zwracają odpowiedni typ</w:t>
       </w:r>
+    </w:p>
+    <w:p>
+      <w:pPr>
+        <w:pStyle w:val="Akapitzlist"/>
+        <w:numPr>
+          <w:ilvl w:val="1"/>
+          <w:numId w:val="2"/>
+        </w:numPr>
+        <w:spacing w:before="120" w:after="120"/>
+        <w:jc w:val="both"/>
+      </w:pPr>
+      <w:r>
+        <w:t>czy pola struktur istnieją i mają odpowiednie typy</w:t>
+      </w:r>
+    </w:p>
+    <w:p>
+      <w:pPr>
+        <w:pStyle w:val="Nagwek2"/>
+        <w:jc w:val="both"/>
+      </w:pPr>
+      <w:r>
+        <w:t>Zastosowane konstrukcje haskelowe</w:t>
+      </w:r>
+    </w:p>
+    <w:p>
+      <w:pPr>
+        <w:jc w:val="both"/>
+      </w:pPr>
+      <w:r>
+        <w:t>Zasadniczy kod programu (interpreter) opiera się na następujących typach:</w:t>
+      </w:r>
+    </w:p>
+    <w:p>
+      <w:pPr>
+        <w:jc w:val="both"/>
+      </w:pPr>
+    </w:p>
+    <w:p>
+      <w:pPr>
+        <w:jc w:val="both"/>
+        <w:rPr>
+          <w:i/>
+        </w:rPr>
+      </w:pPr>
+      <w:r>
+        <w:rPr>
+          <w:i/>
+        </w:rPr>
+        <w:t>type Result = ExceptT String IO</w:t>
+      </w:r>
+    </w:p>
+    <w:p>
+      <w:pPr>
+        <w:jc w:val="both"/>
+        <w:rPr>
+          <w:i/>
+        </w:rPr>
+      </w:pPr>
+      <w:r>
+        <w:rPr>
+          <w:i/>
+        </w:rPr>
+        <w:t>type Interpreter a = StateT Store (ReaderT Env Result) a</w:t>
+      </w:r>
+    </w:p>
+    <w:p>
+      <w:pPr>
+        <w:jc w:val="both"/>
+      </w:pPr>
+    </w:p>
+    <w:p>
+      <w:pPr>
+        <w:jc w:val="both"/>
+      </w:pPr>
+      <w:r>
+        <w:rPr>
+          <w:i/>
+        </w:rPr>
+        <w:t>Result</w:t>
+      </w:r>
+      <w:r>
+        <w:t xml:space="preserve"> jest typem, który zwraca funkcja ewaluacyjna dla całego programu – może to być informacja o błędzie i/lub wypisanie pewnych informacji na wyjście. Z kolei przy denotacji instrukcji, wyrażeń i deklaracji posługujemy się jeszcze monadami stanu i środowiska, co umożliwia eleganckie zaimplementowanie wymaganych funkcjonalności.</w:t>
+      </w:r>
+    </w:p>
+    <w:p>
+      <w:pPr>
+        <w:jc w:val="both"/>
+      </w:pPr>
+    </w:p>
+    <w:p>
+      <w:pPr>
+        <w:pStyle w:val="Nagwek2"/>
+        <w:jc w:val="both"/>
+      </w:pPr>
+      <w:r>
+        <w:t>Uwagi o składni</w:t>
+      </w:r>
+    </w:p>
+    <w:p>
+      <w:pPr>
+        <w:jc w:val="both"/>
+      </w:pPr>
+      <w:r>
+        <w:t>Składnia nakłada pewne ograniczenia, związane z decyzjami projektowymi poczynionymi w rozwiązaniu:</w:t>
+      </w:r>
+    </w:p>
+    <w:p>
+      <w:pPr>
+        <w:pStyle w:val="Akapitzlist"/>
+        <w:numPr>
+          <w:ilvl w:val="0"/>
+          <w:numId w:val="4"/>
+        </w:numPr>
+        <w:jc w:val="both"/>
+      </w:pPr>
+      <w:r>
+        <w:t xml:space="preserve">polecenie </w:t>
+      </w:r>
+      <w:r>
+        <w:rPr>
+          <w:i/>
+        </w:rPr>
+        <w:t>return</w:t>
+      </w:r>
+      <w:r>
+        <w:t xml:space="preserve"> musi być zawsze umieszczone na końcu każdej funkcji (też procedury),</w:t>
+      </w:r>
+    </w:p>
+    <w:p>
+      <w:pPr>
+        <w:pStyle w:val="Akapitzlist"/>
+        <w:numPr>
+          <w:ilvl w:val="0"/>
+          <w:numId w:val="4"/>
+        </w:numPr>
+        <w:jc w:val="both"/>
+      </w:pPr>
+      <w:r>
+        <w:t>deklaracje zmiennych muszą znajdować się na początku ciała funkcji/bloku,</w:t>
+      </w:r>
+    </w:p>
+    <w:p>
+      <w:pPr>
+        <w:pStyle w:val="Akapitzlist"/>
+        <w:numPr>
+          <w:ilvl w:val="0"/>
+          <w:numId w:val="4"/>
+        </w:numPr>
+        <w:jc w:val="both"/>
+      </w:pPr>
+      <w:r>
+        <w:t>wewnętrzne funkcje muszą być zdefiniowane w funkcji zaraz po deklaracji zmiennych lokalnych.</w:t>
+      </w:r>
+    </w:p>
+    <w:p>
+      <w:pPr>
+        <w:pStyle w:val="Nagwek2"/>
+        <w:spacing w:before="120" w:after="120"/>
+        <w:jc w:val="both"/>
+      </w:pPr>
+      <w:r>
+        <w:t>Obsługa L-wartości</w:t>
+      </w:r>
+    </w:p>
+    <w:p>
+      <w:pPr>
+        <w:spacing w:before="120" w:after="120"/>
+        <w:jc w:val="both"/>
+      </w:pPr>
+      <w:r>
+        <w:t>Rozwiązanie dostarcza podstawową obsługę L-wartości (co jest sprawdzane podczas statycznej analizy typów). Po lewej stronie przypisania mogą być:</w:t>
+      </w:r>
+    </w:p>
+    <w:p>
+      <w:pPr>
+        <w:pStyle w:val="Akapitzlist"/>
+        <w:numPr>
+          <w:ilvl w:val="0"/>
+          <w:numId w:val="3"/>
+        </w:numPr>
+        <w:spacing w:before="120" w:after="120"/>
+        <w:jc w:val="both"/>
+      </w:pPr>
+      <w:r>
+        <w:t>zmienne,</w:t>
+      </w:r>
+    </w:p>
+    <w:p>
+      <w:pPr>
+        <w:pStyle w:val="Akapitzlist"/>
+        <w:numPr>
+          <w:ilvl w:val="0"/>
+          <w:numId w:val="3"/>
+        </w:numPr>
+        <w:spacing w:before="120" w:after="120"/>
+        <w:jc w:val="both"/>
+      </w:pPr>
+      <w:r>
+        <w:t>pola struktur,</w:t>
+      </w:r>
+    </w:p>
+    <w:p>
+      <w:pPr>
+        <w:pStyle w:val="Akapitzlist"/>
+        <w:numPr>
+          <w:ilvl w:val="0"/>
+          <w:numId w:val="3"/>
+        </w:numPr>
+        <w:spacing w:before="120" w:after="120"/>
+        <w:jc w:val="both"/>
+      </w:pPr>
+      <w:r>
+        <w:t xml:space="preserve">elementy tablic, </w:t>
+      </w:r>
+    </w:p>
+    <w:p>
+      <w:pPr>
+        <w:pStyle w:val="Akapitzlist"/>
+        <w:numPr>
+          <w:ilvl w:val="0"/>
+          <w:numId w:val="3"/>
+        </w:numPr>
+        <w:spacing w:before="120" w:after="120"/>
+        <w:jc w:val="both"/>
+      </w:pPr>
+      <w:r>
+        <w:t>elementy map,</w:t>
+      </w:r>
+    </w:p>
+    <w:p>
+      <w:pPr>
+        <w:pStyle w:val="Akapitzlist"/>
+        <w:spacing w:before="120" w:after="120"/>
+        <w:ind w:left="0"/>
+        <w:jc w:val="both"/>
+      </w:pPr>
+      <w:r>
+        <w:t>przy czym nie można łączyć powyższych wyrażeń, tzn. nie można np. przypisywać na pole struktury w tablicy struktur.</w:t>
+      </w:r>
+      <w:r>
+        <w:t xml:space="preserve"> Powyższe ograniczenia związane z tablicami dotyczą również polecenia </w:t>
+      </w:r>
+      <w:r>
+        <w:rPr>
+          <w:i/>
+        </w:rPr>
+        <w:t>init</w:t>
+      </w:r>
+      <w:r>
+        <w:t>, tzn. można inicjować tylko jeden „poziom”</w:t>
+      </w:r>
+      <w:r>
+        <w:t xml:space="preserve"> tablicy na raz.</w:t>
+      </w:r>
       <w:bookmarkStart w:id="0" w:name="_GoBack"/>
       <w:bookmarkEnd w:id="0"/>
-    </w:p>
-    <w:p>
-      <w:pPr>
-        <w:pStyle w:val="Akapitzlist"/>
-        <w:numPr>
-          <w:ilvl w:val="1"/>
-          <w:numId w:val="2"/>
-        </w:numPr>
-        <w:spacing w:before="120" w:after="120"/>
-        <w:jc w:val="both"/>
-      </w:pPr>
-      <w:r>
-        <w:t>czy pola struktur istnieją i mają odpowiednie typy</w:t>
-      </w:r>
-    </w:p>
-    <w:p>
-      <w:pPr>
-        <w:pStyle w:val="Nagwek2"/>
-        <w:jc w:val="both"/>
-      </w:pPr>
-      <w:r>
-        <w:t xml:space="preserve">Zastosowane konstrukcje </w:t>
-      </w:r>
-      <w:proofErr w:type="spellStart"/>
-      <w:r>
-        <w:t>haskelowe</w:t>
-      </w:r>
-      <w:proofErr w:type="spellEnd"/>
-    </w:p>
-    <w:p>
-      <w:pPr>
-        <w:jc w:val="both"/>
-      </w:pPr>
-      <w:r>
-        <w:t>Zasadniczy kod programu (interpreter) opiera się na następujących typach:</w:t>
-      </w:r>
-    </w:p>
-    <w:p>
-      <w:pPr>
-        <w:jc w:val="both"/>
-      </w:pPr>
-    </w:p>
-    <w:p>
-      <w:pPr>
-        <w:jc w:val="both"/>
-        <w:rPr>
-          <w:i/>
-        </w:rPr>
-      </w:pPr>
-      <w:proofErr w:type="spellStart"/>
-      <w:r>
-        <w:rPr>
-          <w:i/>
-        </w:rPr>
-        <w:t>type</w:t>
-      </w:r>
-      <w:proofErr w:type="spellEnd"/>
-      <w:r>
-        <w:rPr>
-          <w:i/>
-        </w:rPr>
-        <w:t xml:space="preserve"> </w:t>
-      </w:r>
-      <w:proofErr w:type="spellStart"/>
-      <w:r>
-        <w:rPr>
-          <w:i/>
-        </w:rPr>
-        <w:t>Result</w:t>
-      </w:r>
-      <w:proofErr w:type="spellEnd"/>
-      <w:r>
-        <w:rPr>
-          <w:i/>
-        </w:rPr>
-        <w:t xml:space="preserve"> = </w:t>
-      </w:r>
-      <w:proofErr w:type="spellStart"/>
-      <w:r>
-        <w:rPr>
-          <w:i/>
-        </w:rPr>
-        <w:t>ExceptT</w:t>
-      </w:r>
-      <w:proofErr w:type="spellEnd"/>
-      <w:r>
-        <w:rPr>
-          <w:i/>
-        </w:rPr>
-        <w:t xml:space="preserve"> String IO</w:t>
-      </w:r>
-    </w:p>
-    <w:p>
-      <w:pPr>
-        <w:jc w:val="both"/>
-        <w:rPr>
-          <w:i/>
-        </w:rPr>
-      </w:pPr>
-      <w:proofErr w:type="spellStart"/>
-      <w:r>
-        <w:rPr>
-          <w:i/>
-        </w:rPr>
-        <w:t>type</w:t>
-      </w:r>
-      <w:proofErr w:type="spellEnd"/>
-      <w:r>
-        <w:rPr>
-          <w:i/>
-        </w:rPr>
-        <w:t xml:space="preserve"> Interpreter a = </w:t>
-      </w:r>
-      <w:proofErr w:type="spellStart"/>
-      <w:r>
-        <w:rPr>
-          <w:i/>
-        </w:rPr>
-        <w:t>StateT</w:t>
-      </w:r>
-      <w:proofErr w:type="spellEnd"/>
-      <w:r>
-        <w:rPr>
-          <w:i/>
-        </w:rPr>
-        <w:t xml:space="preserve"> </w:t>
-      </w:r>
-      <w:proofErr w:type="spellStart"/>
-      <w:r>
-        <w:rPr>
-          <w:i/>
-        </w:rPr>
-        <w:t>Store</w:t>
-      </w:r>
-      <w:proofErr w:type="spellEnd"/>
-      <w:r>
-        <w:rPr>
-          <w:i/>
-        </w:rPr>
-        <w:t xml:space="preserve"> (</w:t>
-      </w:r>
-      <w:proofErr w:type="spellStart"/>
-      <w:r>
-        <w:rPr>
-          <w:i/>
-        </w:rPr>
-        <w:t>ReaderT</w:t>
-      </w:r>
-      <w:proofErr w:type="spellEnd"/>
-      <w:r>
-        <w:rPr>
-          <w:i/>
-        </w:rPr>
-        <w:t xml:space="preserve"> </w:t>
-      </w:r>
-      <w:proofErr w:type="spellStart"/>
-      <w:r>
-        <w:rPr>
-          <w:i/>
-        </w:rPr>
-        <w:t>Env</w:t>
-      </w:r>
-      <w:proofErr w:type="spellEnd"/>
-      <w:r>
-        <w:rPr>
-          <w:i/>
-        </w:rPr>
-        <w:t xml:space="preserve"> </w:t>
-      </w:r>
-      <w:proofErr w:type="spellStart"/>
-      <w:r>
-        <w:rPr>
-          <w:i/>
-        </w:rPr>
-        <w:t>Result</w:t>
-      </w:r>
-      <w:proofErr w:type="spellEnd"/>
-      <w:r>
-        <w:rPr>
-          <w:i/>
-        </w:rPr>
-        <w:t>) a</w:t>
-      </w:r>
-    </w:p>
-    <w:p>
-      <w:pPr>
-        <w:jc w:val="both"/>
-      </w:pPr>
-    </w:p>
-    <w:p>
-      <w:pPr>
-        <w:jc w:val="both"/>
-      </w:pPr>
-      <w:proofErr w:type="spellStart"/>
-      <w:r>
-        <w:rPr>
-          <w:i/>
-        </w:rPr>
-        <w:t>Result</w:t>
-      </w:r>
-      <w:proofErr w:type="spellEnd"/>
-      <w:r>
-        <w:t xml:space="preserve"> jest typem, który zwraca funkcja ewaluacyjna dla całego programu – może to być informacja o błędzie i/lub wypisanie pewnych informacji na wyjście. Z kolei przy denotacji instrukcji, wyrażeń i deklaracji posługujemy się jeszcze monadami stanu i środowiska, co umożliwia eleganckie zaimplementowanie wymaganych funkcjonalności.</w:t>
-      </w:r>
-    </w:p>
-    <w:p>
-      <w:pPr>
-        <w:jc w:val="both"/>
-      </w:pPr>
-    </w:p>
-    <w:p>
-      <w:pPr>
-        <w:pStyle w:val="Nagwek2"/>
-        <w:jc w:val="both"/>
-      </w:pPr>
-      <w:r>
-        <w:t>Uwagi o składni</w:t>
-      </w:r>
-    </w:p>
-    <w:p>
-      <w:pPr>
-        <w:jc w:val="both"/>
-      </w:pPr>
-      <w:r>
-        <w:t>Składnia nakłada pewne ograniczenia, związane z decyzjami projektowymi poczynionymi w rozwiązaniu:</w:t>
-      </w:r>
-    </w:p>
-    <w:p>
-      <w:pPr>
-        <w:pStyle w:val="Akapitzlist"/>
-        <w:numPr>
-          <w:ilvl w:val="0"/>
-          <w:numId w:val="4"/>
-        </w:numPr>
-        <w:jc w:val="both"/>
-      </w:pPr>
-      <w:r>
-        <w:t xml:space="preserve">polecenie </w:t>
-      </w:r>
-      <w:r>
-        <w:rPr>
-          <w:i/>
-        </w:rPr>
-        <w:t>return</w:t>
-      </w:r>
-      <w:r>
-        <w:t xml:space="preserve"> musi być zawsze umieszczone na końcu każdej funkcji (też procedury),</w:t>
-      </w:r>
-    </w:p>
-    <w:p>
-      <w:pPr>
-        <w:pStyle w:val="Akapitzlist"/>
-        <w:numPr>
-          <w:ilvl w:val="0"/>
-          <w:numId w:val="4"/>
-        </w:numPr>
-        <w:jc w:val="both"/>
-      </w:pPr>
-      <w:r>
-        <w:t>deklaracje zmiennych muszą znajdować się na początku ciała funkcji/bloku,</w:t>
-      </w:r>
-    </w:p>
-    <w:p>
-      <w:pPr>
-        <w:pStyle w:val="Akapitzlist"/>
-        <w:numPr>
-          <w:ilvl w:val="0"/>
-          <w:numId w:val="4"/>
-        </w:numPr>
-        <w:jc w:val="both"/>
-      </w:pPr>
-      <w:r>
-        <w:t>wewnętrzne funkcje muszą być zdefiniowane w funkcji zaraz po deklaracji zmiennych lokalnych.</w:t>
-      </w:r>
-    </w:p>
-    <w:p>
-      <w:pPr>
-        <w:pStyle w:val="Nagwek2"/>
-        <w:spacing w:before="120" w:after="120"/>
-        <w:jc w:val="both"/>
-      </w:pPr>
-      <w:r>
-        <w:t>Obsługa L-wartości</w:t>
-      </w:r>
-    </w:p>
-    <w:p>
-      <w:pPr>
-        <w:spacing w:before="120" w:after="120"/>
-        <w:jc w:val="both"/>
-      </w:pPr>
-      <w:r>
-        <w:t>Rozwiązanie dostarcza podstawową obsługę L-wartości (co jest sprawdzane podczas statycznej analizy typów). Po lewej stronie przypisania mogą być:</w:t>
-      </w:r>
-    </w:p>
-    <w:p>
-      <w:pPr>
-        <w:pStyle w:val="Akapitzlist"/>
-        <w:numPr>
-          <w:ilvl w:val="0"/>
-          <w:numId w:val="3"/>
-        </w:numPr>
-        <w:spacing w:before="120" w:after="120"/>
-        <w:jc w:val="both"/>
-      </w:pPr>
-      <w:r>
-        <w:t>zmienne,</w:t>
-      </w:r>
-    </w:p>
-    <w:p>
-      <w:pPr>
-        <w:pStyle w:val="Akapitzlist"/>
-        <w:numPr>
-          <w:ilvl w:val="0"/>
-          <w:numId w:val="3"/>
-        </w:numPr>
-        <w:spacing w:before="120" w:after="120"/>
-        <w:jc w:val="both"/>
-      </w:pPr>
-      <w:r>
-        <w:t>pola struktur,</w:t>
-      </w:r>
-    </w:p>
-    <w:p>
-      <w:pPr>
-        <w:pStyle w:val="Akapitzlist"/>
-        <w:numPr>
-          <w:ilvl w:val="0"/>
-          <w:numId w:val="3"/>
-        </w:numPr>
-        <w:spacing w:before="120" w:after="120"/>
-        <w:jc w:val="both"/>
-      </w:pPr>
-      <w:r>
-        <w:t xml:space="preserve">elementy tablic, </w:t>
-      </w:r>
-    </w:p>
-    <w:p>
-      <w:pPr>
-        <w:pStyle w:val="Akapitzlist"/>
-        <w:numPr>
-          <w:ilvl w:val="0"/>
-          <w:numId w:val="3"/>
-        </w:numPr>
-        <w:spacing w:before="120" w:after="120"/>
-        <w:jc w:val="both"/>
-      </w:pPr>
-      <w:r>
-        <w:t>elementy map,</w:t>
-      </w:r>
-    </w:p>
-    <w:p>
-      <w:pPr>
-        <w:pStyle w:val="Akapitzlist"/>
-        <w:spacing w:before="120" w:after="120"/>
-        <w:ind w:left="0"/>
-        <w:jc w:val="both"/>
-      </w:pPr>
-      <w:r>
-        <w:t>przy czym nie można łączyć powyższych wyrażeń, tzn. nie można np. przypisywać na pole struktury w tablicy struktur.</w:t>
-      </w:r>
     </w:p>
     <w:sectPr>
       <w:pgSz w:w="11900" w:h="16840"/>

</xml_diff>

<commit_message>
Add minor improvements in language description
</commit_message>
<xml_diff>
--- a/Opis języka.docx
+++ b/Opis języka.docx
@@ -503,6 +503,42 @@
         <w:jc w:val="both"/>
       </w:pPr>
       <w:r>
+        <w:t>Kompilacja</w:t>
+      </w:r>
+    </w:p>
+    <w:p>
+      <w:pPr>
+        <w:jc w:val="both"/>
+      </w:pPr>
+      <w:r>
+        <w:t xml:space="preserve">Rozwiązanie zostało napisane </w:t>
+      </w:r>
+      <w:r>
+        <w:t xml:space="preserve">tak, żeby kompilowało się przy użyci ghc w wersjach 7.10.*. Na maszynie students konieczne jest zatem wykonanie polecenia </w:t>
+      </w:r>
+      <w:r>
+        <w:rPr>
+          <w:i/>
+        </w:rPr>
+        <w:t>make</w:t>
+      </w:r>
+      <w:r>
+        <w:t xml:space="preserve"> w odpowiednim środowisku z właściwą wersją ghc.</w:t>
+      </w:r>
+      <w:bookmarkStart w:id="0" w:name="_GoBack"/>
+      <w:bookmarkEnd w:id="0"/>
+    </w:p>
+    <w:p>
+      <w:pPr>
+        <w:jc w:val="both"/>
+      </w:pPr>
+    </w:p>
+    <w:p>
+      <w:pPr>
+        <w:pStyle w:val="Nagwek2"/>
+        <w:jc w:val="both"/>
+      </w:pPr>
+      <w:r>
         <w:t>Zastosowane konstrukcje haskelowe</w:t>
       </w:r>
     </w:p>
@@ -736,8 +772,6 @@
       <w:r>
         <w:t xml:space="preserve"> tablicy na raz.</w:t>
       </w:r>
-      <w:bookmarkStart w:id="0" w:name="_GoBack"/>
-      <w:bookmarkEnd w:id="0"/>
     </w:p>
     <w:sectPr>
       <w:pgSz w:w="11900" w:h="16840"/>

</xml_diff>

<commit_message>
Add minor improvements connected with l-values
</commit_message>
<xml_diff>
--- a/Opis języka.docx
+++ b/Opis języka.docx
@@ -525,253 +525,189 @@
       <w:r>
         <w:t xml:space="preserve"> w odpowiednim środowisku z właściwą wersją ghc.</w:t>
       </w:r>
+    </w:p>
+    <w:p>
+      <w:pPr>
+        <w:jc w:val="both"/>
+      </w:pPr>
+    </w:p>
+    <w:p>
+      <w:pPr>
+        <w:pStyle w:val="Nagwek2"/>
+        <w:jc w:val="both"/>
+      </w:pPr>
+      <w:r>
+        <w:t>Zastosowane konstrukcje haskelowe</w:t>
+      </w:r>
+    </w:p>
+    <w:p>
+      <w:pPr>
+        <w:jc w:val="both"/>
+      </w:pPr>
+      <w:r>
+        <w:t>Zasadniczy kod programu (interpreter) opiera się na następujących typach:</w:t>
+      </w:r>
+    </w:p>
+    <w:p>
+      <w:pPr>
+        <w:jc w:val="both"/>
+      </w:pPr>
+    </w:p>
+    <w:p>
+      <w:pPr>
+        <w:jc w:val="both"/>
+        <w:rPr>
+          <w:i/>
+        </w:rPr>
+      </w:pPr>
+      <w:r>
+        <w:rPr>
+          <w:i/>
+        </w:rPr>
+        <w:t>type Result = ExceptT String IO</w:t>
+      </w:r>
+    </w:p>
+    <w:p>
+      <w:pPr>
+        <w:jc w:val="both"/>
+        <w:rPr>
+          <w:i/>
+        </w:rPr>
+      </w:pPr>
+      <w:r>
+        <w:rPr>
+          <w:i/>
+        </w:rPr>
+        <w:t>type Interpreter a = StateT Store (ReaderT Env Result) a</w:t>
+      </w:r>
+    </w:p>
+    <w:p>
+      <w:pPr>
+        <w:jc w:val="both"/>
+      </w:pPr>
+    </w:p>
+    <w:p>
+      <w:pPr>
+        <w:jc w:val="both"/>
+      </w:pPr>
+      <w:r>
+        <w:rPr>
+          <w:i/>
+        </w:rPr>
+        <w:t>Result</w:t>
+      </w:r>
+      <w:r>
+        <w:t xml:space="preserve"> jest typem, który zwraca funkcja ewaluacyjna dla całego programu – może to być informacja o błędzie i/lub wypisanie pewnych informacji na wyjście. Z kolei przy denotacji instrukcji, wyrażeń i deklaracji posługujemy się jeszcze monadami stanu i środowiska, co umożliwia eleganckie zaimplementowanie wymaganych funkcjonalności.</w:t>
+      </w:r>
+    </w:p>
+    <w:p>
+      <w:pPr>
+        <w:jc w:val="both"/>
+      </w:pPr>
+    </w:p>
+    <w:p>
+      <w:pPr>
+        <w:pStyle w:val="Nagwek2"/>
+        <w:jc w:val="both"/>
+      </w:pPr>
+      <w:r>
+        <w:t>Uwagi o składni</w:t>
+      </w:r>
+    </w:p>
+    <w:p>
+      <w:pPr>
+        <w:jc w:val="both"/>
+      </w:pPr>
+      <w:r>
+        <w:t>Składnia nakłada pewne ograniczenia, związane z decyzjami projektowymi poczynionymi w rozwiązaniu:</w:t>
+      </w:r>
+    </w:p>
+    <w:p>
+      <w:pPr>
+        <w:pStyle w:val="Akapitzlist"/>
+        <w:numPr>
+          <w:ilvl w:val="0"/>
+          <w:numId w:val="4"/>
+        </w:numPr>
+        <w:jc w:val="both"/>
+      </w:pPr>
+      <w:r>
+        <w:t xml:space="preserve">polecenie </w:t>
+      </w:r>
+      <w:r>
+        <w:rPr>
+          <w:i/>
+        </w:rPr>
+        <w:t>return</w:t>
+      </w:r>
+      <w:r>
+        <w:t xml:space="preserve"> musi być zawsze umieszczone na końcu każdej funkcji (też procedury),</w:t>
+      </w:r>
+    </w:p>
+    <w:p>
+      <w:pPr>
+        <w:pStyle w:val="Akapitzlist"/>
+        <w:numPr>
+          <w:ilvl w:val="0"/>
+          <w:numId w:val="4"/>
+        </w:numPr>
+        <w:jc w:val="both"/>
+      </w:pPr>
+      <w:r>
+        <w:t>deklaracje zmiennych muszą znajdować się na początku ciała funkcji/bloku,</w:t>
+      </w:r>
+    </w:p>
+    <w:p>
+      <w:pPr>
+        <w:pStyle w:val="Akapitzlist"/>
+        <w:numPr>
+          <w:ilvl w:val="0"/>
+          <w:numId w:val="4"/>
+        </w:numPr>
+        <w:jc w:val="both"/>
+      </w:pPr>
+      <w:r>
+        <w:t>wewnętrzne funkcje muszą być zdefiniowane w funkcji zaraz po deklaracji zmiennych lokalnych.</w:t>
+      </w:r>
+    </w:p>
+    <w:p>
+      <w:pPr>
+        <w:pStyle w:val="Nagwek2"/>
+        <w:spacing w:before="120" w:after="120"/>
+        <w:jc w:val="both"/>
+      </w:pPr>
+      <w:r>
+        <w:t>Obsługa L-wartości</w:t>
+      </w:r>
+    </w:p>
+    <w:p>
+      <w:pPr>
+        <w:spacing w:before="120" w:after="120"/>
+        <w:jc w:val="both"/>
+      </w:pPr>
+      <w:r>
+        <w:t>Rozwiązanie dostarcza obsługę L-wartości</w:t>
+      </w:r>
+      <w:r>
+        <w:t xml:space="preserve">. Możliwe jest przypisywanie na pola struktur, pola struktur w tablicach, itd. Również poleceniem </w:t>
+      </w:r>
+      <w:r>
+        <w:rPr>
+          <w:i/>
+        </w:rPr>
+        <w:t>init</w:t>
+      </w:r>
+      <w:r>
+        <w:t xml:space="preserve"> można inicjować kolejne wymiary tablic. Kontrola L-wartości jest sprawdzana</w:t>
+      </w:r>
+      <w:r>
+        <w:t xml:space="preserve"> podczas statycznej analizy typów</w:t>
+      </w:r>
+      <w:r>
+        <w:t>.</w:t>
+      </w:r>
       <w:bookmarkStart w:id="0" w:name="_GoBack"/>
       <w:bookmarkEnd w:id="0"/>
-    </w:p>
-    <w:p>
-      <w:pPr>
-        <w:jc w:val="both"/>
-      </w:pPr>
-    </w:p>
-    <w:p>
-      <w:pPr>
-        <w:pStyle w:val="Nagwek2"/>
-        <w:jc w:val="both"/>
-      </w:pPr>
-      <w:r>
-        <w:t>Zastosowane konstrukcje haskelowe</w:t>
-      </w:r>
-    </w:p>
-    <w:p>
-      <w:pPr>
-        <w:jc w:val="both"/>
-      </w:pPr>
-      <w:r>
-        <w:t>Zasadniczy kod programu (interpreter) opiera się na następujących typach:</w:t>
-      </w:r>
-    </w:p>
-    <w:p>
-      <w:pPr>
-        <w:jc w:val="both"/>
-      </w:pPr>
-    </w:p>
-    <w:p>
-      <w:pPr>
-        <w:jc w:val="both"/>
-        <w:rPr>
-          <w:i/>
-        </w:rPr>
-      </w:pPr>
-      <w:r>
-        <w:rPr>
-          <w:i/>
-        </w:rPr>
-        <w:t>type Result = ExceptT String IO</w:t>
-      </w:r>
-    </w:p>
-    <w:p>
-      <w:pPr>
-        <w:jc w:val="both"/>
-        <w:rPr>
-          <w:i/>
-        </w:rPr>
-      </w:pPr>
-      <w:r>
-        <w:rPr>
-          <w:i/>
-        </w:rPr>
-        <w:t>type Interpreter a = StateT Store (ReaderT Env Result) a</w:t>
-      </w:r>
-    </w:p>
-    <w:p>
-      <w:pPr>
-        <w:jc w:val="both"/>
-      </w:pPr>
-    </w:p>
-    <w:p>
-      <w:pPr>
-        <w:jc w:val="both"/>
-      </w:pPr>
-      <w:r>
-        <w:rPr>
-          <w:i/>
-        </w:rPr>
-        <w:t>Result</w:t>
-      </w:r>
-      <w:r>
-        <w:t xml:space="preserve"> jest typem, który zwraca funkcja ewaluacyjna dla całego programu – może to być informacja o błędzie i/lub wypisanie pewnych informacji na wyjście. Z kolei przy denotacji instrukcji, wyrażeń i deklaracji posługujemy się jeszcze monadami stanu i środowiska, co umożliwia eleganckie zaimplementowanie wymaganych funkcjonalności.</w:t>
-      </w:r>
-    </w:p>
-    <w:p>
-      <w:pPr>
-        <w:jc w:val="both"/>
-      </w:pPr>
-    </w:p>
-    <w:p>
-      <w:pPr>
-        <w:pStyle w:val="Nagwek2"/>
-        <w:jc w:val="both"/>
-      </w:pPr>
-      <w:r>
-        <w:t>Uwagi o składni</w:t>
-      </w:r>
-    </w:p>
-    <w:p>
-      <w:pPr>
-        <w:jc w:val="both"/>
-      </w:pPr>
-      <w:r>
-        <w:t>Składnia nakłada pewne ograniczenia, związane z decyzjami projektowymi poczynionymi w rozwiązaniu:</w:t>
-      </w:r>
-    </w:p>
-    <w:p>
-      <w:pPr>
-        <w:pStyle w:val="Akapitzlist"/>
-        <w:numPr>
-          <w:ilvl w:val="0"/>
-          <w:numId w:val="4"/>
-        </w:numPr>
-        <w:jc w:val="both"/>
-      </w:pPr>
-      <w:r>
-        <w:t xml:space="preserve">polecenie </w:t>
-      </w:r>
-      <w:r>
-        <w:rPr>
-          <w:i/>
-        </w:rPr>
-        <w:t>return</w:t>
-      </w:r>
-      <w:r>
-        <w:t xml:space="preserve"> musi być zawsze umieszczone na końcu każdej funkcji (też procedury),</w:t>
-      </w:r>
-    </w:p>
-    <w:p>
-      <w:pPr>
-        <w:pStyle w:val="Akapitzlist"/>
-        <w:numPr>
-          <w:ilvl w:val="0"/>
-          <w:numId w:val="4"/>
-        </w:numPr>
-        <w:jc w:val="both"/>
-      </w:pPr>
-      <w:r>
-        <w:t>deklaracje zmiennych muszą znajdować się na początku ciała funkcji/bloku,</w:t>
-      </w:r>
-    </w:p>
-    <w:p>
-      <w:pPr>
-        <w:pStyle w:val="Akapitzlist"/>
-        <w:numPr>
-          <w:ilvl w:val="0"/>
-          <w:numId w:val="4"/>
-        </w:numPr>
-        <w:jc w:val="both"/>
-      </w:pPr>
-      <w:r>
-        <w:t>wewnętrzne funkcje muszą być zdefiniowane w funkcji zaraz po deklaracji zmiennych lokalnych.</w:t>
-      </w:r>
-    </w:p>
-    <w:p>
-      <w:pPr>
-        <w:pStyle w:val="Nagwek2"/>
-        <w:spacing w:before="120" w:after="120"/>
-        <w:jc w:val="both"/>
-      </w:pPr>
-      <w:r>
-        <w:t>Obsługa L-wartości</w:t>
-      </w:r>
-    </w:p>
-    <w:p>
-      <w:pPr>
-        <w:spacing w:before="120" w:after="120"/>
-        <w:jc w:val="both"/>
-      </w:pPr>
-      <w:r>
-        <w:t>Rozwiązanie dostarcza podstawową obsługę L-wartości (co jest sprawdzane podczas statycznej analizy typów). Po lewej stronie przypisania mogą być:</w:t>
-      </w:r>
-    </w:p>
-    <w:p>
-      <w:pPr>
-        <w:pStyle w:val="Akapitzlist"/>
-        <w:numPr>
-          <w:ilvl w:val="0"/>
-          <w:numId w:val="3"/>
-        </w:numPr>
-        <w:spacing w:before="120" w:after="120"/>
-        <w:jc w:val="both"/>
-      </w:pPr>
-      <w:r>
-        <w:t>zmienne,</w:t>
-      </w:r>
-    </w:p>
-    <w:p>
-      <w:pPr>
-        <w:pStyle w:val="Akapitzlist"/>
-        <w:numPr>
-          <w:ilvl w:val="0"/>
-          <w:numId w:val="3"/>
-        </w:numPr>
-        <w:spacing w:before="120" w:after="120"/>
-        <w:jc w:val="both"/>
-      </w:pPr>
-      <w:r>
-        <w:t>pola struktur,</w:t>
-      </w:r>
-    </w:p>
-    <w:p>
-      <w:pPr>
-        <w:pStyle w:val="Akapitzlist"/>
-        <w:numPr>
-          <w:ilvl w:val="0"/>
-          <w:numId w:val="3"/>
-        </w:numPr>
-        <w:spacing w:before="120" w:after="120"/>
-        <w:jc w:val="both"/>
-      </w:pPr>
-      <w:r>
-        <w:t xml:space="preserve">elementy tablic, </w:t>
-      </w:r>
-    </w:p>
-    <w:p>
-      <w:pPr>
-        <w:pStyle w:val="Akapitzlist"/>
-        <w:numPr>
-          <w:ilvl w:val="0"/>
-          <w:numId w:val="3"/>
-        </w:numPr>
-        <w:spacing w:before="120" w:after="120"/>
-        <w:jc w:val="both"/>
-      </w:pPr>
-      <w:r>
-        <w:t>elementy map,</w:t>
-      </w:r>
-    </w:p>
-    <w:p>
-      <w:pPr>
-        <w:pStyle w:val="Akapitzlist"/>
-        <w:spacing w:before="120" w:after="120"/>
-        <w:ind w:left="0"/>
-        <w:jc w:val="both"/>
-      </w:pPr>
-      <w:r>
-        <w:t>przy czym nie można łączyć powyższych wyrażeń, tzn. nie można np. przypisywać na pole struktury w tablicy struktur.</w:t>
-      </w:r>
-      <w:r>
-        <w:t xml:space="preserve"> Powyższe ograniczenia związane z tablicami dotyczą również polecenia </w:t>
-      </w:r>
-      <w:r>
-        <w:rPr>
-          <w:i/>
-        </w:rPr>
-        <w:t>init</w:t>
-      </w:r>
-      <w:r>
-        <w:t>, tzn. można inicjować tylko jeden „poziom”</w:t>
-      </w:r>
-      <w:r>
-        <w:t xml:space="preserve"> tablicy na raz.</w:t>
-      </w:r>
     </w:p>
     <w:sectPr>
       <w:pgSz w:w="11900" w:h="16840"/>

</xml_diff>